<commit_message>
mise à jour de la fiche
</commit_message>
<xml_diff>
--- a/INFO-G1-fiche.docx
+++ b/INFO-G1-fiche.docx
@@ -1,6 +1,6 @@
 
 <file path=word/document.xml><?xml version="1.0" encoding="utf-8"?>
-<w:document xmlns:o="urn:schemas-microsoft-com:office:office" xmlns:r="http://schemas.openxmlformats.org/officeDocument/2006/relationships" xmlns:v="urn:schemas-microsoft-com:vml" xmlns:w="http://schemas.openxmlformats.org/wordprocessingml/2006/main" xmlns:w10="urn:schemas-microsoft-com:office:word" xmlns:wp="http://schemas.openxmlformats.org/drawingml/2006/wordprocessingDrawing" xmlns:wps="http://schemas.microsoft.com/office/word/2010/wordprocessingShape" xmlns:wpg="http://schemas.microsoft.com/office/word/2010/wordprocessingGroup" xmlns:mc="http://schemas.openxmlformats.org/markup-compatibility/2006" xmlns:wp14="http://schemas.microsoft.com/office/word/2010/wordprocessingDrawing" xmlns:w14="http://schemas.microsoft.com/office/word/2010/wordml" mc:Ignorable="w14 wp14">
+<w:document xmlns:wpc="http://schemas.microsoft.com/office/word/2010/wordprocessingCanvas" xmlns:mc="http://schemas.openxmlformats.org/markup-compatibility/2006" xmlns:o="urn:schemas-microsoft-com:office:office" xmlns:r="http://schemas.openxmlformats.org/officeDocument/2006/relationships" xmlns:m="http://schemas.openxmlformats.org/officeDocument/2006/math" xmlns:v="urn:schemas-microsoft-com:vml" xmlns:wp14="http://schemas.microsoft.com/office/word/2010/wordprocessingDrawing" xmlns:wp="http://schemas.openxmlformats.org/drawingml/2006/wordprocessingDrawing" xmlns:w10="urn:schemas-microsoft-com:office:word" xmlns:w="http://schemas.openxmlformats.org/wordprocessingml/2006/main" xmlns:w14="http://schemas.microsoft.com/office/word/2010/wordml" xmlns:wpg="http://schemas.microsoft.com/office/word/2010/wordprocessingGroup" xmlns:wpi="http://schemas.microsoft.com/office/word/2010/wordprocessingInk" xmlns:wne="http://schemas.microsoft.com/office/word/2006/wordml" xmlns:wps="http://schemas.microsoft.com/office/word/2010/wordprocessingShape" mc:Ignorable="w14 wp14">
   <w:body>
     <w:p>
       <w:pPr>
@@ -9,49 +9,38 @@
           <w:lang w:val="fr-FR"/>
         </w:rPr>
       </w:pPr>
+    </w:p>
+    <w:p>
+      <w:pPr>
+        <w:pStyle w:val="Body"/>
+        <w:jc w:val="center"/>
+        <w:rPr>
+          <w:rFonts w:ascii="Arial" w:hAnsi="Arial" w:cs="Arial"/>
+          <w:b/>
+          <w:bCs/>
+          <w:sz w:val="32"/>
+          <w:szCs w:val="32"/>
+        </w:rPr>
+      </w:pPr>
       <w:r>
         <w:rPr>
-          <w:lang w:val="fr-FR"/>
-        </w:rPr>
+          <w:rFonts w:ascii="Arial" w:hAnsi="Arial" w:cs="Arial"/>
+          <w:b/>
+          <w:bCs/>
+          <w:sz w:val="32"/>
+          <w:szCs w:val="32"/>
+        </w:rPr>
+        <w:t>Modélisation et simulation de la propagation d’une épidémie</w:t>
       </w:r>
     </w:p>
     <w:p>
       <w:pPr>
         <w:pStyle w:val="Body"/>
         <w:jc w:val="both"/>
-        <w:rPr>
-          <w:rFonts w:ascii="Arial" w:hAnsi="Arial" w:cs="Arial"/>
-          <w:b/>
-          <w:b/>
-          <w:bCs/>
-          <w:sz w:val="32"/>
-          <w:szCs w:val="32"/>
-        </w:rPr>
       </w:pPr>
       <w:r>
         <w:rPr>
-          <w:rFonts w:cs="Arial" w:ascii="Arial" w:hAnsi="Arial"/>
-          <w:b/>
-          <w:bCs/>
-          <w:sz w:val="32"/>
-          <w:szCs w:val="32"/>
-        </w:rPr>
-        <w:t>Titre du projet</w:t>
-      </w:r>
-    </w:p>
-    <w:p>
-      <w:pPr>
-        <w:pStyle w:val="Body"/>
-        <w:jc w:val="both"/>
-        <w:rPr/>
-      </w:pPr>
-      <w:r>
-        <w:rPr>
-          <w:rFonts w:cs="Arial" w:ascii="Arial" w:hAnsi="Arial"/>
-          <w:color w:val="000000"/>
-          <w:sz w:val="24"/>
-          <w:szCs w:val="24"/>
-          <w:lang w:val="fr-FR"/>
+          <w:rFonts w:ascii="Arial" w:hAnsi="Arial" w:cs="Arial"/>
         </w:rPr>
         <w:t>Cédric DE MUELENAERE, Antoine BEDATON, Pierre DEFRAENE, Nathan MAROTTE et Mathieu MUGRABI</w:t>
       </w:r>
@@ -66,7 +55,7 @@
       </w:pPr>
       <w:r>
         <w:rPr>
-          <w:rFonts w:cs="Arial" w:ascii="Arial" w:hAnsi="Arial"/>
+          <w:rFonts w:ascii="Arial" w:hAnsi="Arial" w:cs="Arial"/>
         </w:rPr>
         <w:t>BA3 Informatique</w:t>
       </w:r>
@@ -81,8 +70,37 @@
       </w:pPr>
       <w:r>
         <w:rPr>
-          <w:rFonts w:cs="Arial" w:ascii="Arial" w:hAnsi="Arial"/>
-        </w:rPr>
+          <w:rFonts w:ascii="Arial" w:hAnsi="Arial" w:cs="Arial"/>
+        </w:rPr>
+        <w:t xml:space="preserve">Notre projet consiste en plusieurs modèles et simulations de propagation. Nous avons implémenté des modèles </w:t>
+      </w:r>
+      <w:proofErr w:type="spellStart"/>
+      <w:r>
+        <w:rPr>
+          <w:rFonts w:ascii="Arial" w:hAnsi="Arial" w:cs="Arial"/>
+        </w:rPr>
+        <w:t>compartimentaux</w:t>
+      </w:r>
+      <w:proofErr w:type="spellEnd"/>
+      <w:r>
+        <w:rPr>
+          <w:rFonts w:ascii="Arial" w:hAnsi="Arial" w:cs="Arial"/>
+        </w:rPr>
+        <w:t xml:space="preserve"> et spatiaux sous la forme de graphe ou de simulations. Ces modèles ont pour but d’essayer de représenter l’évolution des maladies de manière simplifiées, sans prendre en compte les systèmes immunitaires, les types de microbes, </w:t>
+      </w:r>
+      <w:proofErr w:type="spellStart"/>
+      <w:r>
+        <w:rPr>
+          <w:rFonts w:ascii="Arial" w:hAnsi="Arial" w:cs="Arial"/>
+        </w:rPr>
+        <w:t>etc</w:t>
+      </w:r>
+      <w:proofErr w:type="spellEnd"/>
+      <w:r>
+        <w:rPr>
+          <w:rFonts w:ascii="Arial" w:hAnsi="Arial" w:cs="Arial"/>
+        </w:rPr>
+        <w:t xml:space="preserve"> …</w:t>
       </w:r>
     </w:p>
     <w:p>
@@ -95,649 +113,266 @@
       </w:pPr>
       <w:r>
         <w:rPr>
-          <w:rFonts w:cs="Arial" w:ascii="Arial" w:hAnsi="Arial"/>
-        </w:rPr>
-        <w:t>Description du projet en une page. Ceci est un exemple de description du projet. Cette description peut inclure une figure en respectant les droits d’auteurs si vous utilisez une image externe. Il est important de citer les références et les sources utilisées.</w:t>
+          <w:rFonts w:ascii="Arial" w:hAnsi="Arial" w:cs="Arial"/>
+        </w:rPr>
+        <w:t xml:space="preserve">Nos modèles </w:t>
+      </w:r>
+      <w:proofErr w:type="spellStart"/>
+      <w:r>
+        <w:rPr>
+          <w:rFonts w:ascii="Arial" w:hAnsi="Arial" w:cs="Arial"/>
+        </w:rPr>
+        <w:t>compartimentaux</w:t>
+      </w:r>
+      <w:proofErr w:type="spellEnd"/>
+      <w:r>
+        <w:rPr>
+          <w:rFonts w:ascii="Arial" w:hAnsi="Arial" w:cs="Arial"/>
+        </w:rPr>
+        <w:t xml:space="preserve"> ont été réalisés en Python dans une interface graphique où l’on voit l’évolution du nombre d’infectés, du nombre de personnes saines et du nombre de personnes guéries. En fonction du modèle, les nombres évoluent </w:t>
+      </w:r>
+      <w:proofErr w:type="spellStart"/>
+      <w:r>
+        <w:rPr>
+          <w:rFonts w:ascii="Arial" w:hAnsi="Arial" w:cs="Arial"/>
+        </w:rPr>
+        <w:t>différement</w:t>
+      </w:r>
+      <w:proofErr w:type="spellEnd"/>
+      <w:r>
+        <w:rPr>
+          <w:rFonts w:ascii="Arial" w:hAnsi="Arial" w:cs="Arial"/>
+        </w:rPr>
+        <w:t xml:space="preserve"> et le nombre de catégories peut différer. Nous avons implémenté des modèles à partir de 3 états jusqu’à 7 états avec des probabilités de transition entre un état et un autre, chaque nouvel état pertinent nous rapproche d’un modèle encore plus réaliste.</w:t>
       </w:r>
     </w:p>
     <w:p>
       <w:pPr>
         <w:pStyle w:val="Body"/>
-        <w:spacing w:before="0" w:after="180"/>
         <w:jc w:val="both"/>
-        <w:rPr/>
+        <w:rPr>
+          <w:rFonts w:ascii="Arial" w:hAnsi="Arial" w:cs="Arial"/>
+        </w:rPr>
       </w:pPr>
       <w:r>
-        <w:rPr/>
+        <w:rPr>
+          <w:rFonts w:ascii="Arial" w:hAnsi="Arial" w:cs="Arial"/>
+        </w:rPr>
+        <w:t>Les modèles spatiaux que nous avons réalisés sont sous la forme de simulations de propagation dans une population, et d’une simulation d’une pandémie sur un planisphère. Ces simulations sont plus réaliste mais requiert plus de calculs</w:t>
+      </w:r>
+      <w:bookmarkStart w:id="0" w:name="_GoBack"/>
+      <w:bookmarkEnd w:id="0"/>
+      <w:r>
+        <w:rPr>
+          <w:rFonts w:ascii="Arial" w:hAnsi="Arial" w:cs="Arial"/>
+        </w:rPr>
+        <w:t xml:space="preserve"> </w:t>
       </w:r>
     </w:p>
+    <w:p>
+      <w:pPr>
+        <w:pStyle w:val="Body"/>
+        <w:jc w:val="both"/>
+        <w:rPr>
+          <w:rFonts w:ascii="Arial" w:hAnsi="Arial" w:cs="Arial"/>
+        </w:rPr>
+      </w:pPr>
+      <w:r>
+        <w:rPr>
+          <w:rFonts w:ascii="Arial" w:hAnsi="Arial" w:cs="Arial"/>
+        </w:rPr>
+        <w:t xml:space="preserve">Description du projet en une page. Ceci est un exemple de description du projet. Cette description peut inclure une figure en </w:t>
+      </w:r>
+      <w:r>
+        <w:rPr>
+          <w:rFonts w:ascii="Arial" w:hAnsi="Arial" w:cs="Arial"/>
+        </w:rPr>
+        <w:t>respectant les droits d’auteurs si vous utilisez une image externe. Il est important de citer les références et les sources utilisées.</w:t>
+      </w:r>
+    </w:p>
+    <w:p>
+      <w:pPr>
+        <w:pStyle w:val="Body"/>
+        <w:jc w:val="both"/>
+      </w:pPr>
+    </w:p>
     <w:sectPr>
-      <w:type w:val="nextPage"/>
       <w:pgSz w:w="11906" w:h="16838"/>
-      <w:pgMar w:left="1800" w:right="1800" w:header="0" w:top="1440" w:footer="0" w:bottom="1080" w:gutter="0"/>
-      <w:pgNumType w:fmt="decimal"/>
-      <w:formProt w:val="false"/>
-      <w:textDirection w:val="lrTb"/>
-      <w:docGrid w:type="default" w:linePitch="100" w:charSpace="0"/>
+      <w:pgMar w:top="1440" w:right="1800" w:bottom="1080" w:left="1800" w:header="0" w:footer="0" w:gutter="0"/>
+      <w:cols w:space="720"/>
+      <w:formProt w:val="0"/>
+      <w:docGrid w:linePitch="100"/>
     </w:sectPr>
   </w:body>
 </w:document>
 </file>
 
 <file path=word/styles.xml><?xml version="1.0" encoding="utf-8"?>
-<w:styles xmlns:w="http://schemas.openxmlformats.org/wordprocessingml/2006/main" xmlns:w14="http://schemas.microsoft.com/office/word/2010/wordml" xmlns:mc="http://schemas.openxmlformats.org/markup-compatibility/2006" mc:Ignorable="w14">
+<w:styles xmlns:mc="http://schemas.openxmlformats.org/markup-compatibility/2006" xmlns:r="http://schemas.openxmlformats.org/officeDocument/2006/relationships" xmlns:w="http://schemas.openxmlformats.org/wordprocessingml/2006/main" xmlns:w14="http://schemas.microsoft.com/office/word/2010/wordml" mc:Ignorable="w14">
   <w:docDefaults>
     <w:rPrDefault>
       <w:rPr>
-        <w:rFonts w:ascii="Times New Roman" w:hAnsi="Times New Roman" w:eastAsia="Arial Unicode MS" w:cs="Times New Roman"/>
+        <w:rFonts w:ascii="Times New Roman" w:eastAsia="Arial Unicode MS" w:hAnsi="Times New Roman" w:cs="Times New Roman"/>
         <w:lang w:val="en-GB" w:eastAsia="en-GB" w:bidi="ar-SA"/>
       </w:rPr>
     </w:rPrDefault>
-    <w:pPrDefault>
-      <w:pPr/>
-    </w:pPrDefault>
+    <w:pPrDefault/>
   </w:docDefaults>
-  <w:latentStyles w:defLockedState="0" w:defUIPriority="99" w:defSemiHidden="0" w:defUnhideWhenUsed="0" w:defQFormat="0" w:count="376">
-    <w:lsdException w:name="Normal" w:uiPriority="0" w:qFormat="1"/>
-    <w:lsdException w:name="heading 1" w:uiPriority="9" w:qFormat="1"/>
-    <w:lsdException w:name="heading 2" w:uiPriority="9" w:semiHidden="1" w:unhideWhenUsed="1" w:qFormat="1"/>
-    <w:lsdException w:name="heading 3" w:uiPriority="9" w:semiHidden="1" w:unhideWhenUsed="1" w:qFormat="1"/>
-    <w:lsdException w:name="heading 4" w:uiPriority="9" w:semiHidden="1" w:unhideWhenUsed="1" w:qFormat="1"/>
-    <w:lsdException w:name="heading 5" w:uiPriority="9" w:semiHidden="1" w:unhideWhenUsed="1" w:qFormat="1"/>
-    <w:lsdException w:name="heading 6" w:uiPriority="9" w:semiHidden="1" w:unhideWhenUsed="1" w:qFormat="1"/>
-    <w:lsdException w:name="heading 7" w:uiPriority="9" w:semiHidden="1" w:unhideWhenUsed="1" w:qFormat="1"/>
-    <w:lsdException w:name="heading 8" w:uiPriority="9" w:semiHidden="1" w:unhideWhenUsed="1" w:qFormat="1"/>
-    <w:lsdException w:name="heading 9" w:uiPriority="9" w:semiHidden="1" w:unhideWhenUsed="1" w:qFormat="1"/>
-    <w:lsdException w:name="index 1" w:semiHidden="1" w:unhideWhenUsed="1"/>
-    <w:lsdException w:name="index 2" w:semiHidden="1" w:unhideWhenUsed="1"/>
-    <w:lsdException w:name="index 3" w:semiHidden="1" w:unhideWhenUsed="1"/>
-    <w:lsdException w:name="index 4" w:semiHidden="1" w:unhideWhenUsed="1"/>
-    <w:lsdException w:name="index 5" w:semiHidden="1" w:unhideWhenUsed="1"/>
-    <w:lsdException w:name="index 6" w:semiHidden="1" w:unhideWhenUsed="1"/>
-    <w:lsdException w:name="index 7" w:semiHidden="1" w:unhideWhenUsed="1"/>
-    <w:lsdException w:name="index 8" w:semiHidden="1" w:unhideWhenUsed="1"/>
-    <w:lsdException w:name="index 9" w:semiHidden="1" w:unhideWhenUsed="1"/>
-    <w:lsdException w:name="toc 1" w:uiPriority="39" w:semiHidden="1" w:unhideWhenUsed="1"/>
-    <w:lsdException w:name="toc 2" w:uiPriority="39" w:semiHidden="1" w:unhideWhenUsed="1"/>
-    <w:lsdException w:name="toc 3" w:uiPriority="39" w:semiHidden="1" w:unhideWhenUsed="1"/>
-    <w:lsdException w:name="toc 4" w:uiPriority="39" w:semiHidden="1" w:unhideWhenUsed="1"/>
-    <w:lsdException w:name="toc 5" w:uiPriority="39" w:semiHidden="1" w:unhideWhenUsed="1"/>
-    <w:lsdException w:name="toc 6" w:uiPriority="39" w:semiHidden="1" w:unhideWhenUsed="1"/>
-    <w:lsdException w:name="toc 7" w:uiPriority="39" w:semiHidden="1" w:unhideWhenUsed="1"/>
-    <w:lsdException w:name="toc 8" w:uiPriority="39" w:semiHidden="1" w:unhideWhenUsed="1"/>
-    <w:lsdException w:name="toc 9" w:uiPriority="39" w:semiHidden="1" w:unhideWhenUsed="1"/>
-    <w:lsdException w:name="Normal Indent" w:semiHidden="1" w:unhideWhenUsed="1"/>
-    <w:lsdException w:name="footnote text" w:semiHidden="1" w:unhideWhenUsed="1"/>
-    <w:lsdException w:name="annotation text" w:semiHidden="1" w:unhideWhenUsed="1"/>
-    <w:lsdException w:name="header" w:semiHidden="1" w:unhideWhenUsed="1"/>
-    <w:lsdException w:name="footer" w:semiHidden="1" w:unhideWhenUsed="1"/>
-    <w:lsdException w:name="index heading" w:semiHidden="1" w:unhideWhenUsed="1"/>
-    <w:lsdException w:name="caption" w:uiPriority="35" w:semiHidden="1" w:unhideWhenUsed="1" w:qFormat="1"/>
-    <w:lsdException w:name="table of figures" w:semiHidden="1" w:unhideWhenUsed="1"/>
-    <w:lsdException w:name="envelope address" w:semiHidden="1" w:unhideWhenUsed="1"/>
-    <w:lsdException w:name="envelope return" w:semiHidden="1" w:unhideWhenUsed="1"/>
-    <w:lsdException w:name="footnote reference" w:semiHidden="1" w:unhideWhenUsed="1"/>
-    <w:lsdException w:name="annotation reference" w:semiHidden="1" w:unhideWhenUsed="1"/>
-    <w:lsdException w:name="line number" w:semiHidden="1" w:unhideWhenUsed="1"/>
-    <w:lsdException w:name="page number" w:semiHidden="1" w:unhideWhenUsed="1"/>
-    <w:lsdException w:name="endnote reference" w:semiHidden="1" w:unhideWhenUsed="1"/>
-    <w:lsdException w:name="endnote text" w:semiHidden="1" w:unhideWhenUsed="1"/>
-    <w:lsdException w:name="table of authorities" w:semiHidden="1" w:unhideWhenUsed="1"/>
-    <w:lsdException w:name="macro" w:semiHidden="1" w:unhideWhenUsed="1"/>
-    <w:lsdException w:name="toa heading" w:semiHidden="1" w:unhideWhenUsed="1"/>
-    <w:lsdException w:name="List" w:semiHidden="1" w:unhideWhenUsed="1"/>
-    <w:lsdException w:name="List Bullet" w:semiHidden="1" w:unhideWhenUsed="1"/>
-    <w:lsdException w:name="List Number" w:semiHidden="1" w:unhideWhenUsed="1"/>
-    <w:lsdException w:name="List 2" w:semiHidden="1" w:unhideWhenUsed="1"/>
-    <w:lsdException w:name="List 3" w:semiHidden="1" w:unhideWhenUsed="1"/>
-    <w:lsdException w:name="List 4" w:semiHidden="1" w:unhideWhenUsed="1"/>
-    <w:lsdException w:name="List 5" w:semiHidden="1" w:unhideWhenUsed="1"/>
-    <w:lsdException w:name="List Bullet 2" w:semiHidden="1" w:unhideWhenUsed="1"/>
-    <w:lsdException w:name="List Bullet 3" w:semiHidden="1" w:unhideWhenUsed="1"/>
-    <w:lsdException w:name="List Bullet 4" w:semiHidden="1" w:unhideWhenUsed="1"/>
-    <w:lsdException w:name="List Bullet 5" w:semiHidden="1" w:unhideWhenUsed="1"/>
-    <w:lsdException w:name="List Number 2" w:semiHidden="1" w:unhideWhenUsed="1"/>
-    <w:lsdException w:name="List Number 3" w:semiHidden="1" w:unhideWhenUsed="1"/>
-    <w:lsdException w:name="List Number 4" w:semiHidden="1" w:unhideWhenUsed="1"/>
-    <w:lsdException w:name="List Number 5" w:semiHidden="1" w:unhideWhenUsed="1"/>
-    <w:lsdException w:name="Title" w:uiPriority="10" w:qFormat="1"/>
-    <w:lsdException w:name="Closing" w:semiHidden="1" w:unhideWhenUsed="1"/>
-    <w:lsdException w:name="Signature" w:semiHidden="1" w:unhideWhenUsed="1"/>
-    <w:lsdException w:name="Default Paragraph Font" w:uiPriority="1" w:semiHidden="1" w:unhideWhenUsed="1"/>
-    <w:lsdException w:name="Body Text" w:semiHidden="1" w:unhideWhenUsed="1"/>
-    <w:lsdException w:name="Body Text Indent" w:semiHidden="1" w:unhideWhenUsed="1"/>
-    <w:lsdException w:name="List Continue" w:semiHidden="1" w:unhideWhenUsed="1"/>
-    <w:lsdException w:name="List Continue 2" w:semiHidden="1" w:unhideWhenUsed="1"/>
-    <w:lsdException w:name="List Continue 3" w:semiHidden="1" w:unhideWhenUsed="1"/>
-    <w:lsdException w:name="List Continue 4" w:semiHidden="1" w:unhideWhenUsed="1"/>
-    <w:lsdException w:name="List Continue 5" w:semiHidden="1" w:unhideWhenUsed="1"/>
-    <w:lsdException w:name="Message Header" w:semiHidden="1" w:unhideWhenUsed="1"/>
-    <w:lsdException w:name="Subtitle" w:uiPriority="11" w:qFormat="1"/>
-    <w:lsdException w:name="Salutation" w:semiHidden="1" w:unhideWhenUsed="1"/>
-    <w:lsdException w:name="Date" w:semiHidden="1" w:unhideWhenUsed="1"/>
-    <w:lsdException w:name="Body Text First Indent" w:semiHidden="1" w:unhideWhenUsed="1"/>
-    <w:lsdException w:name="Body Text First Indent 2" w:semiHidden="1" w:unhideWhenUsed="1"/>
-    <w:lsdException w:name="Note Heading" w:semiHidden="1" w:unhideWhenUsed="1"/>
-    <w:lsdException w:name="Body Text 2" w:semiHidden="1" w:unhideWhenUsed="1"/>
-    <w:lsdException w:name="Body Text 3" w:semiHidden="1" w:unhideWhenUsed="1"/>
-    <w:lsdException w:name="Body Text Indent 2" w:semiHidden="1" w:unhideWhenUsed="1"/>
-    <w:lsdException w:name="Body Text Indent 3" w:semiHidden="1" w:unhideWhenUsed="1"/>
-    <w:lsdException w:name="Block Text" w:semiHidden="1" w:unhideWhenUsed="1"/>
-    <w:lsdException w:name="Hyperlink" w:semiHidden="1" w:unhideWhenUsed="1"/>
-    <w:lsdException w:name="FollowedHyperlink" w:semiHidden="1" w:unhideWhenUsed="1"/>
-    <w:lsdException w:name="Strong" w:uiPriority="22" w:qFormat="1"/>
-    <w:lsdException w:name="Emphasis" w:uiPriority="20" w:qFormat="1"/>
-    <w:lsdException w:name="Document Map" w:semiHidden="1" w:unhideWhenUsed="1"/>
-    <w:lsdException w:name="Plain Text" w:semiHidden="1" w:unhideWhenUsed="1"/>
-    <w:lsdException w:name="E-mail Signature" w:semiHidden="1" w:unhideWhenUsed="1"/>
-    <w:lsdException w:name="HTML Top of Form" w:semiHidden="1" w:unhideWhenUsed="1"/>
-    <w:lsdException w:name="HTML Bottom of Form" w:semiHidden="1" w:unhideWhenUsed="1"/>
-    <w:lsdException w:name="Normal (Web)" w:semiHidden="1" w:unhideWhenUsed="1"/>
-    <w:lsdException w:name="HTML Acronym" w:semiHidden="1" w:unhideWhenUsed="1"/>
-    <w:lsdException w:name="HTML Address" w:semiHidden="1" w:unhideWhenUsed="1"/>
-    <w:lsdException w:name="HTML Cite" w:semiHidden="1" w:unhideWhenUsed="1"/>
-    <w:lsdException w:name="HTML Code" w:semiHidden="1" w:unhideWhenUsed="1"/>
-    <w:lsdException w:name="HTML Definition" w:semiHidden="1" w:unhideWhenUsed="1"/>
-    <w:lsdException w:name="HTML Keyboard" w:semiHidden="1" w:unhideWhenUsed="1"/>
-    <w:lsdException w:name="HTML Preformatted" w:semiHidden="1" w:unhideWhenUsed="1"/>
-    <w:lsdException w:name="HTML Sample" w:semiHidden="1" w:unhideWhenUsed="1"/>
-    <w:lsdException w:name="HTML Typewriter" w:semiHidden="1" w:unhideWhenUsed="1"/>
-    <w:lsdException w:name="HTML Variable" w:semiHidden="1" w:unhideWhenUsed="1"/>
-    <w:lsdException w:name="Normal Table" w:semiHidden="1" w:unhideWhenUsed="1"/>
-    <w:lsdException w:name="annotation subject" w:semiHidden="1" w:unhideWhenUsed="1"/>
-    <w:lsdException w:name="No List" w:semiHidden="1" w:unhideWhenUsed="1"/>
-    <w:lsdException w:name="Outline List 1" w:semiHidden="1" w:unhideWhenUsed="1"/>
-    <w:lsdException w:name="Outline List 2" w:semiHidden="1" w:unhideWhenUsed="1"/>
-    <w:lsdException w:name="Outline List 3" w:semiHidden="1" w:unhideWhenUsed="1"/>
-    <w:lsdException w:name="Table Simple 1" w:semiHidden="1" w:unhideWhenUsed="1"/>
-    <w:lsdException w:name="Table Simple 2" w:semiHidden="1" w:unhideWhenUsed="1"/>
-    <w:lsdException w:name="Table Simple 3" w:semiHidden="1" w:unhideWhenUsed="1"/>
-    <w:lsdException w:name="Table Classic 1" w:semiHidden="1" w:unhideWhenUsed="1"/>
-    <w:lsdException w:name="Table Classic 2" w:semiHidden="1" w:unhideWhenUsed="1"/>
-    <w:lsdException w:name="Table Classic 3" w:semiHidden="1" w:unhideWhenUsed="1"/>
-    <w:lsdException w:name="Table Classic 4" w:semiHidden="1" w:unhideWhenUsed="1"/>
-    <w:lsdException w:name="Table Colorful 1" w:semiHidden="1" w:unhideWhenUsed="1"/>
-    <w:lsdException w:name="Table Colorful 2" w:semiHidden="1" w:unhideWhenUsed="1"/>
-    <w:lsdException w:name="Table Colorful 3" w:semiHidden="1" w:unhideWhenUsed="1"/>
-    <w:lsdException w:name="Table Columns 1" w:semiHidden="1" w:unhideWhenUsed="1"/>
-    <w:lsdException w:name="Table Columns 2" w:semiHidden="1" w:unhideWhenUsed="1"/>
-    <w:lsdException w:name="Table Columns 3" w:semiHidden="1" w:unhideWhenUsed="1"/>
-    <w:lsdException w:name="Table Columns 4" w:semiHidden="1" w:unhideWhenUsed="1"/>
-    <w:lsdException w:name="Table Columns 5" w:semiHidden="1" w:unhideWhenUsed="1"/>
-    <w:lsdException w:name="Table Grid 1" w:semiHidden="1" w:unhideWhenUsed="1"/>
-    <w:lsdException w:name="Table Grid 2" w:semiHidden="1" w:unhideWhenUsed="1"/>
-    <w:lsdException w:name="Table Grid 3" w:semiHidden="1" w:unhideWhenUsed="1"/>
-    <w:lsdException w:name="Table Grid 4" w:semiHidden="1" w:unhideWhenUsed="1"/>
-    <w:lsdException w:name="Table Grid 5" w:semiHidden="1" w:unhideWhenUsed="1"/>
-    <w:lsdException w:name="Table Grid 6" w:semiHidden="1" w:unhideWhenUsed="1"/>
-    <w:lsdException w:name="Table Grid 7" w:semiHidden="1" w:unhideWhenUsed="1"/>
-    <w:lsdException w:name="Table Grid 8" w:semiHidden="1" w:unhideWhenUsed="1"/>
-    <w:lsdException w:name="Table List 1" w:semiHidden="1" w:unhideWhenUsed="1"/>
-    <w:lsdException w:name="Table List 2" w:semiHidden="1" w:unhideWhenUsed="1"/>
-    <w:lsdException w:name="Table List 3" w:semiHidden="1" w:unhideWhenUsed="1"/>
-    <w:lsdException w:name="Table List 4" w:semiHidden="1" w:unhideWhenUsed="1"/>
-    <w:lsdException w:name="Table List 5" w:semiHidden="1" w:unhideWhenUsed="1"/>
-    <w:lsdException w:name="Table List 6" w:semiHidden="1" w:unhideWhenUsed="1"/>
-    <w:lsdException w:name="Table List 7" w:semiHidden="1" w:unhideWhenUsed="1"/>
-    <w:lsdException w:name="Table List 8" w:semiHidden="1" w:unhideWhenUsed="1"/>
-    <w:lsdException w:name="Table 3D effects 1" w:semiHidden="1" w:unhideWhenUsed="1"/>
-    <w:lsdException w:name="Table 3D effects 2" w:semiHidden="1" w:unhideWhenUsed="1"/>
-    <w:lsdException w:name="Table 3D effects 3" w:semiHidden="1" w:unhideWhenUsed="1"/>
-    <w:lsdException w:name="Table Contemporary" w:semiHidden="1" w:unhideWhenUsed="1"/>
-    <w:lsdException w:name="Table Elegant" w:semiHidden="1" w:unhideWhenUsed="1"/>
-    <w:lsdException w:name="Table Professional" w:semiHidden="1" w:unhideWhenUsed="1"/>
-    <w:lsdException w:name="Table Subtle 1" w:semiHidden="1" w:unhideWhenUsed="1"/>
-    <w:lsdException w:name="Table Subtle 2" w:semiHidden="1" w:unhideWhenUsed="1"/>
-    <w:lsdException w:name="Table Web 1" w:semiHidden="1" w:unhideWhenUsed="1"/>
-    <w:lsdException w:name="Table Web 2" w:semiHidden="1" w:unhideWhenUsed="1"/>
-    <w:lsdException w:name="Table Web 3" w:semiHidden="1" w:unhideWhenUsed="1"/>
-    <w:lsdException w:name="Balloon Text" w:semiHidden="1" w:unhideWhenUsed="1"/>
-    <w:lsdException w:name="Table Grid" w:uiPriority="39"/>
-    <w:lsdException w:name="Table Theme" w:semiHidden="1" w:unhideWhenUsed="1"/>
-    <w:lsdException w:name="Placeholder Text" w:semiHidden="1"/>
-    <w:lsdException w:name="No Spacing" w:uiPriority="1" w:qFormat="1"/>
-    <w:lsdException w:name="Light Shading" w:uiPriority="60"/>
-    <w:lsdException w:name="Light List" w:uiPriority="61"/>
-    <w:lsdException w:name="Light Grid" w:uiPriority="62"/>
-    <w:lsdException w:name="Medium Shading 1" w:uiPriority="63"/>
-    <w:lsdException w:name="Medium Shading 2" w:uiPriority="64"/>
-    <w:lsdException w:name="Medium List 1" w:uiPriority="65"/>
-    <w:lsdException w:name="Medium List 2" w:uiPriority="66"/>
-    <w:lsdException w:name="Medium Grid 1" w:uiPriority="67"/>
-    <w:lsdException w:name="Medium Grid 2" w:uiPriority="68"/>
-    <w:lsdException w:name="Medium Grid 3" w:uiPriority="69"/>
-    <w:lsdException w:name="Dark List" w:uiPriority="70"/>
-    <w:lsdException w:name="Colorful Shading" w:uiPriority="71"/>
-    <w:lsdException w:name="Colorful List" w:uiPriority="72"/>
-    <w:lsdException w:name="Colorful Grid" w:uiPriority="73"/>
-    <w:lsdException w:name="Light Shading Accent 1" w:uiPriority="60"/>
-    <w:lsdException w:name="Light List Accent 1" w:uiPriority="61"/>
-    <w:lsdException w:name="Light Grid Accent 1" w:uiPriority="62"/>
-    <w:lsdException w:name="Medium Shading 1 Accent 1" w:uiPriority="63"/>
-    <w:lsdException w:name="Medium Shading 2 Accent 1" w:uiPriority="64"/>
-    <w:lsdException w:name="Medium List 1 Accent 1" w:uiPriority="65"/>
-    <w:lsdException w:name="Revision" w:semiHidden="1"/>
-    <w:lsdException w:name="List Paragraph" w:uiPriority="34" w:qFormat="1"/>
-    <w:lsdException w:name="Quote" w:uiPriority="29" w:qFormat="1"/>
-    <w:lsdException w:name="Intense Quote" w:uiPriority="30" w:qFormat="1"/>
-    <w:lsdException w:name="Medium List 2 Accent 1" w:uiPriority="66"/>
-    <w:lsdException w:name="Medium Grid 1 Accent 1" w:uiPriority="67"/>
-    <w:lsdException w:name="Medium Grid 2 Accent 1" w:uiPriority="68"/>
-    <w:lsdException w:name="Medium Grid 3 Accent 1" w:uiPriority="69"/>
-    <w:lsdException w:name="Dark List Accent 1" w:uiPriority="70"/>
-    <w:lsdException w:name="Colorful Shading Accent 1" w:uiPriority="71"/>
-    <w:lsdException w:name="Colorful List Accent 1" w:uiPriority="72"/>
-    <w:lsdException w:name="Colorful Grid Accent 1" w:uiPriority="73"/>
-    <w:lsdException w:name="Light Shading Accent 2" w:uiPriority="60"/>
-    <w:lsdException w:name="Light List Accent 2" w:uiPriority="61"/>
-    <w:lsdException w:name="Light Grid Accent 2" w:uiPriority="62"/>
-    <w:lsdException w:name="Medium Shading 1 Accent 2" w:uiPriority="63"/>
-    <w:lsdException w:name="Medium Shading 2 Accent 2" w:uiPriority="64"/>
-    <w:lsdException w:name="Medium List 1 Accent 2" w:uiPriority="65"/>
-    <w:lsdException w:name="Medium List 2 Accent 2" w:uiPriority="66"/>
-    <w:lsdException w:name="Medium Grid 1 Accent 2" w:uiPriority="67"/>
-    <w:lsdException w:name="Medium Grid 2 Accent 2" w:uiPriority="68"/>
-    <w:lsdException w:name="Medium Grid 3 Accent 2" w:uiPriority="69"/>
-    <w:lsdException w:name="Dark List Accent 2" w:uiPriority="70"/>
-    <w:lsdException w:name="Colorful Shading Accent 2" w:uiPriority="71"/>
-    <w:lsdException w:name="Colorful List Accent 2" w:uiPriority="72"/>
-    <w:lsdException w:name="Colorful Grid Accent 2" w:uiPriority="73"/>
-    <w:lsdException w:name="Light Shading Accent 3" w:uiPriority="60"/>
-    <w:lsdException w:name="Light List Accent 3" w:uiPriority="61"/>
-    <w:lsdException w:name="Light Grid Accent 3" w:uiPriority="62"/>
-    <w:lsdException w:name="Medium Shading 1 Accent 3" w:uiPriority="63"/>
-    <w:lsdException w:name="Medium Shading 2 Accent 3" w:uiPriority="64"/>
-    <w:lsdException w:name="Medium List 1 Accent 3" w:uiPriority="65"/>
-    <w:lsdException w:name="Medium List 2 Accent 3" w:uiPriority="66"/>
-    <w:lsdException w:name="Medium Grid 1 Accent 3" w:uiPriority="67"/>
-    <w:lsdException w:name="Medium Grid 2 Accent 3" w:uiPriority="68"/>
-    <w:lsdException w:name="Medium Grid 3 Accent 3" w:uiPriority="69"/>
-    <w:lsdException w:name="Dark List Accent 3" w:uiPriority="70"/>
-    <w:lsdException w:name="Colorful Shading Accent 3" w:uiPriority="71"/>
-    <w:lsdException w:name="Colorful List Accent 3" w:uiPriority="72"/>
-    <w:lsdException w:name="Colorful Grid Accent 3" w:uiPriority="73"/>
-    <w:lsdException w:name="Light Shading Accent 4" w:uiPriority="60"/>
-    <w:lsdException w:name="Light List Accent 4" w:uiPriority="61"/>
-    <w:lsdException w:name="Light Grid Accent 4" w:uiPriority="62"/>
-    <w:lsdException w:name="Medium Shading 1 Accent 4" w:uiPriority="63"/>
-    <w:lsdException w:name="Medium Shading 2 Accent 4" w:uiPriority="64"/>
-    <w:lsdException w:name="Medium List 1 Accent 4" w:uiPriority="65"/>
-    <w:lsdException w:name="Medium List 2 Accent 4" w:uiPriority="66"/>
-    <w:lsdException w:name="Medium Grid 1 Accent 4" w:uiPriority="67"/>
-    <w:lsdException w:name="Medium Grid 2 Accent 4" w:uiPriority="68"/>
-    <w:lsdException w:name="Medium Grid 3 Accent 4" w:uiPriority="69"/>
-    <w:lsdException w:name="Dark List Accent 4" w:uiPriority="70"/>
-    <w:lsdException w:name="Colorful Shading Accent 4" w:uiPriority="71"/>
-    <w:lsdException w:name="Colorful List Accent 4" w:uiPriority="72"/>
-    <w:lsdException w:name="Colorful Grid Accent 4" w:uiPriority="73"/>
-    <w:lsdException w:name="Light Shading Accent 5" w:uiPriority="60"/>
-    <w:lsdException w:name="Light List Accent 5" w:uiPriority="61"/>
-    <w:lsdException w:name="Light Grid Accent 5" w:uiPriority="62"/>
-    <w:lsdException w:name="Medium Shading 1 Accent 5" w:uiPriority="63"/>
-    <w:lsdException w:name="Medium Shading 2 Accent 5" w:uiPriority="64"/>
-    <w:lsdException w:name="Medium List 1 Accent 5" w:uiPriority="65"/>
-    <w:lsdException w:name="Medium List 2 Accent 5" w:uiPriority="66"/>
-    <w:lsdException w:name="Medium Grid 1 Accent 5" w:uiPriority="67"/>
-    <w:lsdException w:name="Medium Grid 2 Accent 5" w:uiPriority="68"/>
-    <w:lsdException w:name="Medium Grid 3 Accent 5" w:uiPriority="69"/>
-    <w:lsdException w:name="Dark List Accent 5" w:uiPriority="70"/>
-    <w:lsdException w:name="Colorful Shading Accent 5" w:uiPriority="71"/>
-    <w:lsdException w:name="Colorful List Accent 5" w:uiPriority="72"/>
-    <w:lsdException w:name="Colorful Grid Accent 5" w:uiPriority="73"/>
-    <w:lsdException w:name="Light Shading Accent 6" w:uiPriority="60"/>
-    <w:lsdException w:name="Light List Accent 6" w:uiPriority="61"/>
-    <w:lsdException w:name="Light Grid Accent 6" w:uiPriority="62"/>
-    <w:lsdException w:name="Medium Shading 1 Accent 6" w:uiPriority="63"/>
-    <w:lsdException w:name="Medium Shading 2 Accent 6" w:uiPriority="64"/>
-    <w:lsdException w:name="Medium List 1 Accent 6" w:uiPriority="65"/>
-    <w:lsdException w:name="Medium List 2 Accent 6" w:uiPriority="66"/>
-    <w:lsdException w:name="Medium Grid 1 Accent 6" w:uiPriority="67"/>
-    <w:lsdException w:name="Medium Grid 2 Accent 6" w:uiPriority="68"/>
-    <w:lsdException w:name="Medium Grid 3 Accent 6" w:uiPriority="69"/>
-    <w:lsdException w:name="Dark List Accent 6" w:uiPriority="70"/>
-    <w:lsdException w:name="Colorful Shading Accent 6" w:uiPriority="71"/>
-    <w:lsdException w:name="Colorful List Accent 6" w:uiPriority="72"/>
-    <w:lsdException w:name="Colorful Grid Accent 6" w:uiPriority="73"/>
-    <w:lsdException w:name="Subtle Emphasis" w:uiPriority="19" w:qFormat="1"/>
-    <w:lsdException w:name="Intense Emphasis" w:uiPriority="21" w:qFormat="1"/>
-    <w:lsdException w:name="Subtle Reference" w:uiPriority="31" w:qFormat="1"/>
-    <w:lsdException w:name="Intense Reference" w:uiPriority="32" w:qFormat="1"/>
-    <w:lsdException w:name="Book Title" w:uiPriority="33" w:qFormat="1"/>
-    <w:lsdException w:name="Bibliography" w:uiPriority="37" w:semiHidden="1" w:unhideWhenUsed="1"/>
-    <w:lsdException w:name="TOC Heading" w:uiPriority="39" w:semiHidden="1" w:unhideWhenUsed="1" w:qFormat="1"/>
-    <w:lsdException w:name="Plain Table 1" w:uiPriority="41"/>
-    <w:lsdException w:name="Plain Table 2" w:uiPriority="42"/>
-    <w:lsdException w:name="Plain Table 3" w:uiPriority="43"/>
-    <w:lsdException w:name="Plain Table 4" w:uiPriority="44"/>
-    <w:lsdException w:name="Plain Table 5" w:uiPriority="45"/>
-    <w:lsdException w:name="Grid Table Light" w:uiPriority="40"/>
-    <w:lsdException w:name="Grid Table 1 Light" w:uiPriority="46"/>
-    <w:lsdException w:name="Grid Table 2" w:uiPriority="47"/>
-    <w:lsdException w:name="Grid Table 3" w:uiPriority="48"/>
-    <w:lsdException w:name="Grid Table 4" w:uiPriority="49"/>
-    <w:lsdException w:name="Grid Table 5 Dark" w:uiPriority="50"/>
-    <w:lsdException w:name="Grid Table 6 Colorful" w:uiPriority="51"/>
-    <w:lsdException w:name="Grid Table 7 Colorful" w:uiPriority="52"/>
-    <w:lsdException w:name="Grid Table 1 Light Accent 1" w:uiPriority="46"/>
-    <w:lsdException w:name="Grid Table 2 Accent 1" w:uiPriority="47"/>
-    <w:lsdException w:name="Grid Table 3 Accent 1" w:uiPriority="48"/>
-    <w:lsdException w:name="Grid Table 4 Accent 1" w:uiPriority="49"/>
-    <w:lsdException w:name="Grid Table 5 Dark Accent 1" w:uiPriority="50"/>
-    <w:lsdException w:name="Grid Table 6 Colorful Accent 1" w:uiPriority="51"/>
-    <w:lsdException w:name="Grid Table 7 Colorful Accent 1" w:uiPriority="52"/>
-    <w:lsdException w:name="Grid Table 1 Light Accent 2" w:uiPriority="46"/>
-    <w:lsdException w:name="Grid Table 2 Accent 2" w:uiPriority="47"/>
-    <w:lsdException w:name="Grid Table 3 Accent 2" w:uiPriority="48"/>
-    <w:lsdException w:name="Grid Table 4 Accent 2" w:uiPriority="49"/>
-    <w:lsdException w:name="Grid Table 5 Dark Accent 2" w:uiPriority="50"/>
-    <w:lsdException w:name="Grid Table 6 Colorful Accent 2" w:uiPriority="51"/>
-    <w:lsdException w:name="Grid Table 7 Colorful Accent 2" w:uiPriority="52"/>
-    <w:lsdException w:name="Grid Table 1 Light Accent 3" w:uiPriority="46"/>
-    <w:lsdException w:name="Grid Table 2 Accent 3" w:uiPriority="47"/>
-    <w:lsdException w:name="Grid Table 3 Accent 3" w:uiPriority="48"/>
-    <w:lsdException w:name="Grid Table 4 Accent 3" w:uiPriority="49"/>
-    <w:lsdException w:name="Grid Table 5 Dark Accent 3" w:uiPriority="50"/>
-    <w:lsdException w:name="Grid Table 6 Colorful Accent 3" w:uiPriority="51"/>
-    <w:lsdException w:name="Grid Table 7 Colorful Accent 3" w:uiPriority="52"/>
-    <w:lsdException w:name="Grid Table 1 Light Accent 4" w:uiPriority="46"/>
-    <w:lsdException w:name="Grid Table 2 Accent 4" w:uiPriority="47"/>
-    <w:lsdException w:name="Grid Table 3 Accent 4" w:uiPriority="48"/>
-    <w:lsdException w:name="Grid Table 4 Accent 4" w:uiPriority="49"/>
-    <w:lsdException w:name="Grid Table 5 Dark Accent 4" w:uiPriority="50"/>
-    <w:lsdException w:name="Grid Table 6 Colorful Accent 4" w:uiPriority="51"/>
-    <w:lsdException w:name="Grid Table 7 Colorful Accent 4" w:uiPriority="52"/>
-    <w:lsdException w:name="Grid Table 1 Light Accent 5" w:uiPriority="46"/>
-    <w:lsdException w:name="Grid Table 2 Accent 5" w:uiPriority="47"/>
-    <w:lsdException w:name="Grid Table 3 Accent 5" w:uiPriority="48"/>
-    <w:lsdException w:name="Grid Table 4 Accent 5" w:uiPriority="49"/>
-    <w:lsdException w:name="Grid Table 5 Dark Accent 5" w:uiPriority="50"/>
-    <w:lsdException w:name="Grid Table 6 Colorful Accent 5" w:uiPriority="51"/>
-    <w:lsdException w:name="Grid Table 7 Colorful Accent 5" w:uiPriority="52"/>
-    <w:lsdException w:name="Grid Table 1 Light Accent 6" w:uiPriority="46"/>
-    <w:lsdException w:name="Grid Table 2 Accent 6" w:uiPriority="47"/>
-    <w:lsdException w:name="Grid Table 3 Accent 6" w:uiPriority="48"/>
-    <w:lsdException w:name="Grid Table 4 Accent 6" w:uiPriority="49"/>
-    <w:lsdException w:name="Grid Table 5 Dark Accent 6" w:uiPriority="50"/>
-    <w:lsdException w:name="Grid Table 6 Colorful Accent 6" w:uiPriority="51"/>
-    <w:lsdException w:name="Grid Table 7 Colorful Accent 6" w:uiPriority="52"/>
-    <w:lsdException w:name="List Table 1 Light" w:uiPriority="46"/>
-    <w:lsdException w:name="List Table 2" w:uiPriority="47"/>
-    <w:lsdException w:name="List Table 3" w:uiPriority="48"/>
-    <w:lsdException w:name="List Table 4" w:uiPriority="49"/>
-    <w:lsdException w:name="List Table 5 Dark" w:uiPriority="50"/>
-    <w:lsdException w:name="List Table 6 Colorful" w:uiPriority="51"/>
-    <w:lsdException w:name="List Table 7 Colorful" w:uiPriority="52"/>
-    <w:lsdException w:name="List Table 1 Light Accent 1" w:uiPriority="46"/>
-    <w:lsdException w:name="List Table 2 Accent 1" w:uiPriority="47"/>
-    <w:lsdException w:name="List Table 3 Accent 1" w:uiPriority="48"/>
-    <w:lsdException w:name="List Table 4 Accent 1" w:uiPriority="49"/>
-    <w:lsdException w:name="List Table 5 Dark Accent 1" w:uiPriority="50"/>
-    <w:lsdException w:name="List Table 6 Colorful Accent 1" w:uiPriority="51"/>
-    <w:lsdException w:name="List Table 7 Colorful Accent 1" w:uiPriority="52"/>
-    <w:lsdException w:name="List Table 1 Light Accent 2" w:uiPriority="46"/>
-    <w:lsdException w:name="List Table 2 Accent 2" w:uiPriority="47"/>
-    <w:lsdException w:name="List Table 3 Accent 2" w:uiPriority="48"/>
-    <w:lsdException w:name="List Table 4 Accent 2" w:uiPriority="49"/>
-    <w:lsdException w:name="List Table 5 Dark Accent 2" w:uiPriority="50"/>
-    <w:lsdException w:name="List Table 6 Colorful Accent 2" w:uiPriority="51"/>
-    <w:lsdException w:name="List Table 7 Colorful Accent 2" w:uiPriority="52"/>
-    <w:lsdException w:name="List Table 1 Light Accent 3" w:uiPriority="46"/>
-    <w:lsdException w:name="List Table 2 Accent 3" w:uiPriority="47"/>
-    <w:lsdException w:name="List Table 3 Accent 3" w:uiPriority="48"/>
-    <w:lsdException w:name="List Table 4 Accent 3" w:uiPriority="49"/>
-    <w:lsdException w:name="List Table 5 Dark Accent 3" w:uiPriority="50"/>
-    <w:lsdException w:name="List Table 6 Colorful Accent 3" w:uiPriority="51"/>
-    <w:lsdException w:name="List Table 7 Colorful Accent 3" w:uiPriority="52"/>
-    <w:lsdException w:name="List Table 1 Light Accent 4" w:uiPriority="46"/>
-    <w:lsdException w:name="List Table 2 Accent 4" w:uiPriority="47"/>
-    <w:lsdException w:name="List Table 3 Accent 4" w:uiPriority="48"/>
-    <w:lsdException w:name="List Table 4 Accent 4" w:uiPriority="49"/>
-    <w:lsdException w:name="List Table 5 Dark Accent 4" w:uiPriority="50"/>
-    <w:lsdException w:name="List Table 6 Colorful Accent 4" w:uiPriority="51"/>
-    <w:lsdException w:name="List Table 7 Colorful Accent 4" w:uiPriority="52"/>
-    <w:lsdException w:name="List Table 1 Light Accent 5" w:uiPriority="46"/>
-    <w:lsdException w:name="List Table 2 Accent 5" w:uiPriority="47"/>
-    <w:lsdException w:name="List Table 3 Accent 5" w:uiPriority="48"/>
-    <w:lsdException w:name="List Table 4 Accent 5" w:uiPriority="49"/>
-    <w:lsdException w:name="List Table 5 Dark Accent 5" w:uiPriority="50"/>
-    <w:lsdException w:name="List Table 6 Colorful Accent 5" w:uiPriority="51"/>
-    <w:lsdException w:name="List Table 7 Colorful Accent 5" w:uiPriority="52"/>
-    <w:lsdException w:name="List Table 1 Light Accent 6" w:uiPriority="46"/>
-    <w:lsdException w:name="List Table 2 Accent 6" w:uiPriority="47"/>
-    <w:lsdException w:name="List Table 3 Accent 6" w:uiPriority="48"/>
-    <w:lsdException w:name="List Table 4 Accent 6" w:uiPriority="49"/>
-    <w:lsdException w:name="List Table 5 Dark Accent 6" w:uiPriority="50"/>
-    <w:lsdException w:name="List Table 6 Colorful Accent 6" w:uiPriority="51"/>
-    <w:lsdException w:name="List Table 7 Colorful Accent 6" w:uiPriority="52"/>
-    <w:lsdException w:name="Mention" w:semiHidden="1" w:unhideWhenUsed="1"/>
-    <w:lsdException w:name="Smart Hyperlink" w:semiHidden="1" w:unhideWhenUsed="1"/>
+  <w:latentStyles w:defLockedState="0" w:defUIPriority="99" w:defSemiHidden="1" w:defUnhideWhenUsed="1" w:defQFormat="0" w:count="267">
+    <w:lsdException w:name="Normal" w:semiHidden="0" w:uiPriority="0" w:unhideWhenUsed="0" w:qFormat="1"/>
+    <w:lsdException w:name="heading 1" w:semiHidden="0" w:uiPriority="9" w:unhideWhenUsed="0" w:qFormat="1"/>
+    <w:lsdException w:name="heading 2" w:uiPriority="9" w:qFormat="1"/>
+    <w:lsdException w:name="heading 3" w:uiPriority="9" w:qFormat="1"/>
+    <w:lsdException w:name="heading 4" w:uiPriority="9" w:qFormat="1"/>
+    <w:lsdException w:name="heading 5" w:uiPriority="9" w:qFormat="1"/>
+    <w:lsdException w:name="heading 6" w:uiPriority="9" w:qFormat="1"/>
+    <w:lsdException w:name="heading 7" w:uiPriority="9" w:qFormat="1"/>
+    <w:lsdException w:name="heading 8" w:uiPriority="9" w:qFormat="1"/>
+    <w:lsdException w:name="heading 9" w:uiPriority="9" w:qFormat="1"/>
+    <w:lsdException w:name="toc 1" w:uiPriority="39"/>
+    <w:lsdException w:name="toc 2" w:uiPriority="39"/>
+    <w:lsdException w:name="toc 3" w:uiPriority="39"/>
+    <w:lsdException w:name="toc 4" w:uiPriority="39"/>
+    <w:lsdException w:name="toc 5" w:uiPriority="39"/>
+    <w:lsdException w:name="toc 6" w:uiPriority="39"/>
+    <w:lsdException w:name="toc 7" w:uiPriority="39"/>
+    <w:lsdException w:name="toc 8" w:uiPriority="39"/>
+    <w:lsdException w:name="toc 9" w:uiPriority="39"/>
+    <w:lsdException w:name="caption" w:uiPriority="35" w:qFormat="1"/>
+    <w:lsdException w:name="Title" w:semiHidden="0" w:uiPriority="10" w:unhideWhenUsed="0" w:qFormat="1"/>
+    <w:lsdException w:name="Default Paragraph Font" w:uiPriority="1"/>
+    <w:lsdException w:name="Subtitle" w:semiHidden="0" w:uiPriority="11" w:unhideWhenUsed="0" w:qFormat="1"/>
+    <w:lsdException w:name="Strong" w:semiHidden="0" w:uiPriority="22" w:unhideWhenUsed="0" w:qFormat="1"/>
+    <w:lsdException w:name="Emphasis" w:semiHidden="0" w:uiPriority="20" w:unhideWhenUsed="0" w:qFormat="1"/>
+    <w:lsdException w:name="Table Grid" w:semiHidden="0" w:uiPriority="39" w:unhideWhenUsed="0"/>
+    <w:lsdException w:name="Placeholder Text" w:unhideWhenUsed="0"/>
+    <w:lsdException w:name="No Spacing" w:semiHidden="0" w:uiPriority="1" w:unhideWhenUsed="0" w:qFormat="1"/>
+    <w:lsdException w:name="Light Shading" w:semiHidden="0" w:uiPriority="60" w:unhideWhenUsed="0"/>
+    <w:lsdException w:name="Light List" w:semiHidden="0" w:uiPriority="61" w:unhideWhenUsed="0"/>
+    <w:lsdException w:name="Light Grid" w:semiHidden="0" w:uiPriority="62" w:unhideWhenUsed="0"/>
+    <w:lsdException w:name="Medium Shading 1" w:semiHidden="0" w:uiPriority="63" w:unhideWhenUsed="0"/>
+    <w:lsdException w:name="Medium Shading 2" w:semiHidden="0" w:uiPriority="64" w:unhideWhenUsed="0"/>
+    <w:lsdException w:name="Medium List 1" w:semiHidden="0" w:uiPriority="65" w:unhideWhenUsed="0"/>
+    <w:lsdException w:name="Medium List 2" w:semiHidden="0" w:uiPriority="66" w:unhideWhenUsed="0"/>
+    <w:lsdException w:name="Medium Grid 1" w:semiHidden="0" w:uiPriority="67" w:unhideWhenUsed="0"/>
+    <w:lsdException w:name="Medium Grid 2" w:semiHidden="0" w:uiPriority="68" w:unhideWhenUsed="0"/>
+    <w:lsdException w:name="Medium Grid 3" w:semiHidden="0" w:uiPriority="69" w:unhideWhenUsed="0"/>
+    <w:lsdException w:name="Dark List" w:semiHidden="0" w:uiPriority="70" w:unhideWhenUsed="0"/>
+    <w:lsdException w:name="Colorful Shading" w:semiHidden="0" w:uiPriority="71" w:unhideWhenUsed="0"/>
+    <w:lsdException w:name="Colorful List" w:semiHidden="0" w:uiPriority="72" w:unhideWhenUsed="0"/>
+    <w:lsdException w:name="Colorful Grid" w:semiHidden="0" w:uiPriority="73" w:unhideWhenUsed="0"/>
+    <w:lsdException w:name="Light Shading Accent 1" w:semiHidden="0" w:uiPriority="60" w:unhideWhenUsed="0"/>
+    <w:lsdException w:name="Light List Accent 1" w:semiHidden="0" w:uiPriority="61" w:unhideWhenUsed="0"/>
+    <w:lsdException w:name="Light Grid Accent 1" w:semiHidden="0" w:uiPriority="62" w:unhideWhenUsed="0"/>
+    <w:lsdException w:name="Medium Shading 1 Accent 1" w:semiHidden="0" w:uiPriority="63" w:unhideWhenUsed="0"/>
+    <w:lsdException w:name="Medium Shading 2 Accent 1" w:semiHidden="0" w:uiPriority="64" w:unhideWhenUsed="0"/>
+    <w:lsdException w:name="Medium List 1 Accent 1" w:semiHidden="0" w:uiPriority="65" w:unhideWhenUsed="0"/>
+    <w:lsdException w:name="Revision" w:unhideWhenUsed="0"/>
+    <w:lsdException w:name="List Paragraph" w:semiHidden="0" w:uiPriority="34" w:unhideWhenUsed="0" w:qFormat="1"/>
+    <w:lsdException w:name="Quote" w:semiHidden="0" w:uiPriority="29" w:unhideWhenUsed="0" w:qFormat="1"/>
+    <w:lsdException w:name="Intense Quote" w:semiHidden="0" w:uiPriority="30" w:unhideWhenUsed="0" w:qFormat="1"/>
+    <w:lsdException w:name="Medium List 2 Accent 1" w:semiHidden="0" w:uiPriority="66" w:unhideWhenUsed="0"/>
+    <w:lsdException w:name="Medium Grid 1 Accent 1" w:semiHidden="0" w:uiPriority="67" w:unhideWhenUsed="0"/>
+    <w:lsdException w:name="Medium Grid 2 Accent 1" w:semiHidden="0" w:uiPriority="68" w:unhideWhenUsed="0"/>
+    <w:lsdException w:name="Medium Grid 3 Accent 1" w:semiHidden="0" w:uiPriority="69" w:unhideWhenUsed="0"/>
+    <w:lsdException w:name="Dark List Accent 1" w:semiHidden="0" w:uiPriority="70" w:unhideWhenUsed="0"/>
+    <w:lsdException w:name="Colorful Shading Accent 1" w:semiHidden="0" w:uiPriority="71" w:unhideWhenUsed="0"/>
+    <w:lsdException w:name="Colorful List Accent 1" w:semiHidden="0" w:uiPriority="72" w:unhideWhenUsed="0"/>
+    <w:lsdException w:name="Colorful Grid Accent 1" w:semiHidden="0" w:uiPriority="73" w:unhideWhenUsed="0"/>
+    <w:lsdException w:name="Light Shading Accent 2" w:semiHidden="0" w:uiPriority="60" w:unhideWhenUsed="0"/>
+    <w:lsdException w:name="Light List Accent 2" w:semiHidden="0" w:uiPriority="61" w:unhideWhenUsed="0"/>
+    <w:lsdException w:name="Light Grid Accent 2" w:semiHidden="0" w:uiPriority="62" w:unhideWhenUsed="0"/>
+    <w:lsdException w:name="Medium Shading 1 Accent 2" w:semiHidden="0" w:uiPriority="63" w:unhideWhenUsed="0"/>
+    <w:lsdException w:name="Medium Shading 2 Accent 2" w:semiHidden="0" w:uiPriority="64" w:unhideWhenUsed="0"/>
+    <w:lsdException w:name="Medium List 1 Accent 2" w:semiHidden="0" w:uiPriority="65" w:unhideWhenUsed="0"/>
+    <w:lsdException w:name="Medium List 2 Accent 2" w:semiHidden="0" w:uiPriority="66" w:unhideWhenUsed="0"/>
+    <w:lsdException w:name="Medium Grid 1 Accent 2" w:semiHidden="0" w:uiPriority="67" w:unhideWhenUsed="0"/>
+    <w:lsdException w:name="Medium Grid 2 Accent 2" w:semiHidden="0" w:uiPriority="68" w:unhideWhenUsed="0"/>
+    <w:lsdException w:name="Medium Grid 3 Accent 2" w:semiHidden="0" w:uiPriority="69" w:unhideWhenUsed="0"/>
+    <w:lsdException w:name="Dark List Accent 2" w:semiHidden="0" w:uiPriority="70" w:unhideWhenUsed="0"/>
+    <w:lsdException w:name="Colorful Shading Accent 2" w:semiHidden="0" w:uiPriority="71" w:unhideWhenUsed="0"/>
+    <w:lsdException w:name="Colorful List Accent 2" w:semiHidden="0" w:uiPriority="72" w:unhideWhenUsed="0"/>
+    <w:lsdException w:name="Colorful Grid Accent 2" w:semiHidden="0" w:uiPriority="73" w:unhideWhenUsed="0"/>
+    <w:lsdException w:name="Light Shading Accent 3" w:semiHidden="0" w:uiPriority="60" w:unhideWhenUsed="0"/>
+    <w:lsdException w:name="Light List Accent 3" w:semiHidden="0" w:uiPriority="61" w:unhideWhenUsed="0"/>
+    <w:lsdException w:name="Light Grid Accent 3" w:semiHidden="0" w:uiPriority="62" w:unhideWhenUsed="0"/>
+    <w:lsdException w:name="Medium Shading 1 Accent 3" w:semiHidden="0" w:uiPriority="63" w:unhideWhenUsed="0"/>
+    <w:lsdException w:name="Medium Shading 2 Accent 3" w:semiHidden="0" w:uiPriority="64" w:unhideWhenUsed="0"/>
+    <w:lsdException w:name="Medium List 1 Accent 3" w:semiHidden="0" w:uiPriority="65" w:unhideWhenUsed="0"/>
+    <w:lsdException w:name="Medium List 2 Accent 3" w:semiHidden="0" w:uiPriority="66" w:unhideWhenUsed="0"/>
+    <w:lsdException w:name="Medium Grid 1 Accent 3" w:semiHidden="0" w:uiPriority="67" w:unhideWhenUsed="0"/>
+    <w:lsdException w:name="Medium Grid 2 Accent 3" w:semiHidden="0" w:uiPriority="68" w:unhideWhenUsed="0"/>
+    <w:lsdException w:name="Medium Grid 3 Accent 3" w:semiHidden="0" w:uiPriority="69" w:unhideWhenUsed="0"/>
+    <w:lsdException w:name="Dark List Accent 3" w:semiHidden="0" w:uiPriority="70" w:unhideWhenUsed="0"/>
+    <w:lsdException w:name="Colorful Shading Accent 3" w:semiHidden="0" w:uiPriority="71" w:unhideWhenUsed="0"/>
+    <w:lsdException w:name="Colorful List Accent 3" w:semiHidden="0" w:uiPriority="72" w:unhideWhenUsed="0"/>
+    <w:lsdException w:name="Colorful Grid Accent 3" w:semiHidden="0" w:uiPriority="73" w:unhideWhenUsed="0"/>
+    <w:lsdException w:name="Light Shading Accent 4" w:semiHidden="0" w:uiPriority="60" w:unhideWhenUsed="0"/>
+    <w:lsdException w:name="Light List Accent 4" w:semiHidden="0" w:uiPriority="61" w:unhideWhenUsed="0"/>
+    <w:lsdException w:name="Light Grid Accent 4" w:semiHidden="0" w:uiPriority="62" w:unhideWhenUsed="0"/>
+    <w:lsdException w:name="Medium Shading 1 Accent 4" w:semiHidden="0" w:uiPriority="63" w:unhideWhenUsed="0"/>
+    <w:lsdException w:name="Medium Shading 2 Accent 4" w:semiHidden="0" w:uiPriority="64" w:unhideWhenUsed="0"/>
+    <w:lsdException w:name="Medium List 1 Accent 4" w:semiHidden="0" w:uiPriority="65" w:unhideWhenUsed="0"/>
+    <w:lsdException w:name="Medium List 2 Accent 4" w:semiHidden="0" w:uiPriority="66" w:unhideWhenUsed="0"/>
+    <w:lsdException w:name="Medium Grid 1 Accent 4" w:semiHidden="0" w:uiPriority="67" w:unhideWhenUsed="0"/>
+    <w:lsdException w:name="Medium Grid 2 Accent 4" w:semiHidden="0" w:uiPriority="68" w:unhideWhenUsed="0"/>
+    <w:lsdException w:name="Medium Grid 3 Accent 4" w:semiHidden="0" w:uiPriority="69" w:unhideWhenUsed="0"/>
+    <w:lsdException w:name="Dark List Accent 4" w:semiHidden="0" w:uiPriority="70" w:unhideWhenUsed="0"/>
+    <w:lsdException w:name="Colorful Shading Accent 4" w:semiHidden="0" w:uiPriority="71" w:unhideWhenUsed="0"/>
+    <w:lsdException w:name="Colorful List Accent 4" w:semiHidden="0" w:uiPriority="72" w:unhideWhenUsed="0"/>
+    <w:lsdException w:name="Colorful Grid Accent 4" w:semiHidden="0" w:uiPriority="73" w:unhideWhenUsed="0"/>
+    <w:lsdException w:name="Light Shading Accent 5" w:semiHidden="0" w:uiPriority="60" w:unhideWhenUsed="0"/>
+    <w:lsdException w:name="Light List Accent 5" w:semiHidden="0" w:uiPriority="61" w:unhideWhenUsed="0"/>
+    <w:lsdException w:name="Light Grid Accent 5" w:semiHidden="0" w:uiPriority="62" w:unhideWhenUsed="0"/>
+    <w:lsdException w:name="Medium Shading 1 Accent 5" w:semiHidden="0" w:uiPriority="63" w:unhideWhenUsed="0"/>
+    <w:lsdException w:name="Medium Shading 2 Accent 5" w:semiHidden="0" w:uiPriority="64" w:unhideWhenUsed="0"/>
+    <w:lsdException w:name="Medium List 1 Accent 5" w:semiHidden="0" w:uiPriority="65" w:unhideWhenUsed="0"/>
+    <w:lsdException w:name="Medium List 2 Accent 5" w:semiHidden="0" w:uiPriority="66" w:unhideWhenUsed="0"/>
+    <w:lsdException w:name="Medium Grid 1 Accent 5" w:semiHidden="0" w:uiPriority="67" w:unhideWhenUsed="0"/>
+    <w:lsdException w:name="Medium Grid 2 Accent 5" w:semiHidden="0" w:uiPriority="68" w:unhideWhenUsed="0"/>
+    <w:lsdException w:name="Medium Grid 3 Accent 5" w:semiHidden="0" w:uiPriority="69" w:unhideWhenUsed="0"/>
+    <w:lsdException w:name="Dark List Accent 5" w:semiHidden="0" w:uiPriority="70" w:unhideWhenUsed="0"/>
+    <w:lsdException w:name="Colorful Shading Accent 5" w:semiHidden="0" w:uiPriority="71" w:unhideWhenUsed="0"/>
+    <w:lsdException w:name="Colorful List Accent 5" w:semiHidden="0" w:uiPriority="72" w:unhideWhenUsed="0"/>
+    <w:lsdException w:name="Colorful Grid Accent 5" w:semiHidden="0" w:uiPriority="73" w:unhideWhenUsed="0"/>
+    <w:lsdException w:name="Light Shading Accent 6" w:semiHidden="0" w:uiPriority="60" w:unhideWhenUsed="0"/>
+    <w:lsdException w:name="Light List Accent 6" w:semiHidden="0" w:uiPriority="61" w:unhideWhenUsed="0"/>
+    <w:lsdException w:name="Light Grid Accent 6" w:semiHidden="0" w:uiPriority="62" w:unhideWhenUsed="0"/>
+    <w:lsdException w:name="Medium Shading 1 Accent 6" w:semiHidden="0" w:uiPriority="63" w:unhideWhenUsed="0"/>
+    <w:lsdException w:name="Medium Shading 2 Accent 6" w:semiHidden="0" w:uiPriority="64" w:unhideWhenUsed="0"/>
+    <w:lsdException w:name="Medium List 1 Accent 6" w:semiHidden="0" w:uiPriority="65" w:unhideWhenUsed="0"/>
+    <w:lsdException w:name="Medium List 2 Accent 6" w:semiHidden="0" w:uiPriority="66" w:unhideWhenUsed="0"/>
+    <w:lsdException w:name="Medium Grid 1 Accent 6" w:semiHidden="0" w:uiPriority="67" w:unhideWhenUsed="0"/>
+    <w:lsdException w:name="Medium Grid 2 Accent 6" w:semiHidden="0" w:uiPriority="68" w:unhideWhenUsed="0"/>
+    <w:lsdException w:name="Medium Grid 3 Accent 6" w:semiHidden="0" w:uiPriority="69" w:unhideWhenUsed="0"/>
+    <w:lsdException w:name="Dark List Accent 6" w:semiHidden="0" w:uiPriority="70" w:unhideWhenUsed="0"/>
+    <w:lsdException w:name="Colorful Shading Accent 6" w:semiHidden="0" w:uiPriority="71" w:unhideWhenUsed="0"/>
+    <w:lsdException w:name="Colorful List Accent 6" w:semiHidden="0" w:uiPriority="72" w:unhideWhenUsed="0"/>
+    <w:lsdException w:name="Colorful Grid Accent 6" w:semiHidden="0" w:uiPriority="73" w:unhideWhenUsed="0"/>
+    <w:lsdException w:name="Subtle Emphasis" w:semiHidden="0" w:uiPriority="19" w:unhideWhenUsed="0" w:qFormat="1"/>
+    <w:lsdException w:name="Intense Emphasis" w:semiHidden="0" w:uiPriority="21" w:unhideWhenUsed="0" w:qFormat="1"/>
+    <w:lsdException w:name="Subtle Reference" w:semiHidden="0" w:uiPriority="31" w:unhideWhenUsed="0" w:qFormat="1"/>
+    <w:lsdException w:name="Intense Reference" w:semiHidden="0" w:uiPriority="32" w:unhideWhenUsed="0" w:qFormat="1"/>
+    <w:lsdException w:name="Book Title" w:semiHidden="0" w:uiPriority="33" w:unhideWhenUsed="0" w:qFormat="1"/>
+    <w:lsdException w:name="Bibliography" w:uiPriority="37"/>
+    <w:lsdException w:name="TOC Heading" w:uiPriority="39" w:qFormat="1"/>
   </w:latentStyles>
-  <w:style w:type="paragraph" w:styleId="Normal" w:default="1">
+  <w:style w:type="paragraph" w:default="1" w:styleId="Normal">
     <w:name w:val="Normal"/>
     <w:qFormat/>
-    <w:pPr>
-      <w:widowControl/>
-      <w:pBdr/>
-      <w:bidi w:val="0"/>
-      <w:jc w:val="left"/>
-    </w:pPr>
-    <w:rPr>
-      <w:rFonts w:ascii="Times New Roman" w:hAnsi="Times New Roman" w:eastAsia="Arial Unicode MS" w:cs="Times New Roman"/>
-      <w:color w:val="auto"/>
-      <w:kern w:val="0"/>
+    <w:rPr>
       <w:sz w:val="24"/>
       <w:szCs w:val="24"/>
-      <w:lang w:val="en-US" w:eastAsia="en-US" w:bidi="ar-SA"/>
-    </w:rPr>
-  </w:style>
-  <w:style w:type="character" w:styleId="DefaultParagraphFont" w:default="1">
+      <w:lang w:val="en-US" w:eastAsia="en-US"/>
+    </w:rPr>
+  </w:style>
+  <w:style w:type="character" w:default="1" w:styleId="Policepardfaut">
     <w:name w:val="Default Paragraph Font"/>
     <w:uiPriority w:val="1"/>
     <w:semiHidden/>
     <w:unhideWhenUsed/>
-    <w:qFormat/>
-    <w:rPr/>
-  </w:style>
-  <w:style w:type="character" w:styleId="LienInternet">
-    <w:name w:val="Lien Internet"/>
-    <w:rPr>
-      <w:u w:val="single"/>
-    </w:rPr>
-  </w:style>
-  <w:style w:type="character" w:styleId="HeaderChar" w:customStyle="1">
-    <w:name w:val="Header Char"/>
-    <w:basedOn w:val="DefaultParagraphFont"/>
-    <w:link w:val="Header"/>
-    <w:uiPriority w:val="99"/>
-    <w:qFormat/>
-    <w:rsid w:val="005429f7"/>
-    <w:rPr>
-      <w:sz w:val="24"/>
-      <w:szCs w:val="24"/>
-      <w:lang w:val="en-US" w:eastAsia="en-US"/>
-    </w:rPr>
-  </w:style>
-  <w:style w:type="character" w:styleId="FooterChar" w:customStyle="1">
-    <w:name w:val="Footer Char"/>
-    <w:basedOn w:val="DefaultParagraphFont"/>
-    <w:link w:val="Footer"/>
-    <w:uiPriority w:val="99"/>
-    <w:qFormat/>
-    <w:rsid w:val="005429f7"/>
-    <w:rPr>
-      <w:sz w:val="24"/>
-      <w:szCs w:val="24"/>
-      <w:lang w:val="en-US" w:eastAsia="en-US"/>
-    </w:rPr>
-  </w:style>
-  <w:style w:type="paragraph" w:styleId="Titre">
-    <w:name w:val="Titre"/>
-    <w:basedOn w:val="Normal"/>
-    <w:next w:val="Corpsdetexte"/>
-    <w:qFormat/>
-    <w:pPr>
-      <w:keepNext w:val="true"/>
-      <w:spacing w:before="240" w:after="120"/>
-    </w:pPr>
-    <w:rPr>
-      <w:rFonts w:ascii="Liberation Sans" w:hAnsi="Liberation Sans" w:eastAsia="Microsoft YaHei" w:cs="Arial"/>
-      <w:sz w:val="28"/>
-      <w:szCs w:val="28"/>
-    </w:rPr>
-  </w:style>
-  <w:style w:type="paragraph" w:styleId="Corpsdetexte">
-    <w:name w:val="Body Text"/>
-    <w:basedOn w:val="Normal"/>
-    <w:pPr>
-      <w:spacing w:lineRule="auto" w:line="276" w:before="0" w:after="140"/>
-    </w:pPr>
-    <w:rPr/>
-  </w:style>
-  <w:style w:type="paragraph" w:styleId="Liste">
-    <w:name w:val="List"/>
-    <w:basedOn w:val="Corpsdetexte"/>
-    <w:pPr/>
-    <w:rPr>
-      <w:rFonts w:cs="Arial"/>
-    </w:rPr>
-  </w:style>
-  <w:style w:type="paragraph" w:styleId="Lgende">
-    <w:name w:val="Caption"/>
-    <w:basedOn w:val="Normal"/>
-    <w:qFormat/>
-    <w:pPr>
-      <w:suppressLineNumbers/>
-      <w:spacing w:before="120" w:after="120"/>
-    </w:pPr>
-    <w:rPr>
-      <w:rFonts w:cs="Arial"/>
-      <w:i/>
-      <w:iCs/>
-      <w:sz w:val="24"/>
-      <w:szCs w:val="24"/>
-    </w:rPr>
-  </w:style>
-  <w:style w:type="paragraph" w:styleId="Index">
-    <w:name w:val="Index"/>
-    <w:basedOn w:val="Normal"/>
-    <w:qFormat/>
-    <w:pPr>
-      <w:suppressLineNumbers/>
-    </w:pPr>
-    <w:rPr>
-      <w:rFonts w:cs="Arial"/>
-    </w:rPr>
-  </w:style>
-  <w:style w:type="paragraph" w:styleId="SenderName" w:customStyle="1">
-    <w:name w:val="Sender Name"/>
-    <w:next w:val="Body2"/>
-    <w:qFormat/>
-    <w:pPr>
-      <w:widowControl/>
-      <w:pBdr/>
-      <w:tabs>
-        <w:tab w:val="clear" w:pos="720"/>
-        <w:tab w:val="left" w:pos="6400" w:leader="none"/>
-      </w:tabs>
-      <w:bidi w:val="0"/>
-      <w:spacing w:before="0" w:after="240"/>
-      <w:jc w:val="right"/>
-    </w:pPr>
-    <w:rPr>
-      <w:rFonts w:ascii="Didot" w:hAnsi="Didot" w:cs="Arial Unicode MS" w:eastAsia="Arial Unicode MS"/>
-      <w:color w:val="000000"/>
-      <w:kern w:val="0"/>
-      <w:sz w:val="32"/>
-      <w:szCs w:val="32"/>
-      <w:lang w:val="en-GB" w:eastAsia="en-GB" w:bidi="ar-SA"/>
-    </w:rPr>
-  </w:style>
-  <w:style w:type="paragraph" w:styleId="Body2" w:customStyle="1">
-    <w:name w:val="Body 2"/>
-    <w:qFormat/>
-    <w:pPr>
-      <w:widowControl/>
-      <w:pBdr/>
-      <w:bidi w:val="0"/>
-      <w:spacing w:lineRule="auto" w:line="336" w:before="0" w:after="180"/>
-      <w:jc w:val="left"/>
-    </w:pPr>
-    <w:rPr>
-      <w:rFonts w:ascii="Hoefler Text" w:hAnsi="Hoefler Text" w:cs="Arial Unicode MS" w:eastAsia="Arial Unicode MS"/>
-      <w:color w:val="594B3A"/>
-      <w:kern w:val="0"/>
-      <w:sz w:val="24"/>
-      <w:szCs w:val="20"/>
-      <w:lang w:val="en-GB" w:eastAsia="en-GB" w:bidi="ar-SA"/>
-    </w:rPr>
-  </w:style>
-  <w:style w:type="paragraph" w:styleId="Body" w:customStyle="1">
-    <w:name w:val="Body"/>
-    <w:qFormat/>
-    <w:pPr>
-      <w:widowControl/>
-      <w:pBdr/>
-      <w:suppressAutoHyphens w:val="true"/>
-      <w:bidi w:val="0"/>
-      <w:spacing w:lineRule="auto" w:line="264" w:before="0" w:after="180"/>
-      <w:jc w:val="left"/>
-    </w:pPr>
-    <w:rPr>
-      <w:rFonts w:ascii="Baskerville" w:hAnsi="Baskerville" w:cs="Arial Unicode MS" w:eastAsia="Arial Unicode MS"/>
-      <w:color w:val="000000"/>
-      <w:kern w:val="0"/>
-      <w:sz w:val="24"/>
-      <w:szCs w:val="24"/>
-      <w:lang w:val="fr-FR" w:eastAsia="en-GB" w:bidi="ar-SA"/>
-    </w:rPr>
-  </w:style>
-  <w:style w:type="paragraph" w:styleId="Entteetpieddepage">
-    <w:name w:val="En-tête et pied de page"/>
-    <w:basedOn w:val="Normal"/>
-    <w:qFormat/>
-    <w:pPr/>
-    <w:rPr/>
-  </w:style>
-  <w:style w:type="paragraph" w:styleId="Entte">
-    <w:name w:val="Header"/>
-    <w:basedOn w:val="Normal"/>
-    <w:link w:val="HeaderChar"/>
-    <w:uiPriority w:val="99"/>
-    <w:unhideWhenUsed/>
-    <w:rsid w:val="005429f7"/>
-    <w:pPr>
-      <w:tabs>
-        <w:tab w:val="clear" w:pos="720"/>
-        <w:tab w:val="center" w:pos="4513" w:leader="none"/>
-        <w:tab w:val="right" w:pos="9026" w:leader="none"/>
-      </w:tabs>
-    </w:pPr>
-    <w:rPr/>
-  </w:style>
-  <w:style w:type="paragraph" w:styleId="Pieddepage">
-    <w:name w:val="Footer"/>
-    <w:basedOn w:val="Normal"/>
-    <w:link w:val="FooterChar"/>
-    <w:uiPriority w:val="99"/>
-    <w:unhideWhenUsed/>
-    <w:rsid w:val="005429f7"/>
-    <w:pPr>
-      <w:tabs>
-        <w:tab w:val="clear" w:pos="720"/>
-        <w:tab w:val="center" w:pos="4513" w:leader="none"/>
-        <w:tab w:val="right" w:pos="9026" w:leader="none"/>
-      </w:tabs>
-    </w:pPr>
-    <w:rPr/>
-  </w:style>
-  <w:style w:type="numbering" w:styleId="NoList" w:default="1">
-    <w:name w:val="No List"/>
-    <w:uiPriority w:val="99"/>
-    <w:semiHidden/>
-    <w:unhideWhenUsed/>
-    <w:qFormat/>
-  </w:style>
-  <w:style w:type="table" w:default="1" w:styleId="TableNormal">
+  </w:style>
+  <w:style w:type="table" w:default="1" w:styleId="TableauNormal">
     <w:name w:val="Normal Table"/>
     <w:uiPriority w:val="99"/>
     <w:semiHidden/>
@@ -751,6 +386,529 @@
         <w:right w:w="108" w:type="dxa"/>
       </w:tblCellMar>
     </w:tblPr>
+  </w:style>
+  <w:style w:type="numbering" w:default="1" w:styleId="Aucuneliste">
+    <w:name w:val="No List"/>
+    <w:uiPriority w:val="99"/>
+    <w:semiHidden/>
+    <w:unhideWhenUsed/>
+  </w:style>
+  <w:style w:type="character" w:customStyle="1" w:styleId="LienInternet">
+    <w:name w:val="Lien Internet"/>
+    <w:rPr>
+      <w:u w:val="single"/>
+    </w:rPr>
+  </w:style>
+  <w:style w:type="character" w:customStyle="1" w:styleId="En-tteCar">
+    <w:name w:val="En-tête Car"/>
+    <w:basedOn w:val="Policepardfaut"/>
+    <w:link w:val="En-tte"/>
+    <w:uiPriority w:val="99"/>
+    <w:qFormat/>
+    <w:rsid w:val="005429F7"/>
+    <w:rPr>
+      <w:sz w:val="24"/>
+      <w:szCs w:val="24"/>
+      <w:lang w:val="en-US" w:eastAsia="en-US"/>
+    </w:rPr>
+  </w:style>
+  <w:style w:type="character" w:customStyle="1" w:styleId="PieddepageCar">
+    <w:name w:val="Pied de page Car"/>
+    <w:basedOn w:val="Policepardfaut"/>
+    <w:link w:val="Pieddepage"/>
+    <w:uiPriority w:val="99"/>
+    <w:qFormat/>
+    <w:rsid w:val="005429F7"/>
+    <w:rPr>
+      <w:sz w:val="24"/>
+      <w:szCs w:val="24"/>
+      <w:lang w:val="en-US" w:eastAsia="en-US"/>
+    </w:rPr>
+  </w:style>
+  <w:style w:type="paragraph" w:styleId="Titre">
+    <w:name w:val="Title"/>
+    <w:basedOn w:val="Normal"/>
+    <w:next w:val="Corpsdetexte"/>
+    <w:qFormat/>
+    <w:pPr>
+      <w:keepNext/>
+      <w:spacing w:before="240" w:after="120"/>
+    </w:pPr>
+    <w:rPr>
+      <w:rFonts w:ascii="Liberation Sans" w:eastAsia="Microsoft YaHei" w:hAnsi="Liberation Sans" w:cs="Arial"/>
+      <w:sz w:val="28"/>
+      <w:szCs w:val="28"/>
+    </w:rPr>
+  </w:style>
+  <w:style w:type="paragraph" w:styleId="Corpsdetexte">
+    <w:name w:val="Body Text"/>
+    <w:basedOn w:val="Normal"/>
+    <w:pPr>
+      <w:spacing w:after="140" w:line="276" w:lineRule="auto"/>
+    </w:pPr>
+  </w:style>
+  <w:style w:type="paragraph" w:styleId="Liste">
+    <w:name w:val="List"/>
+    <w:basedOn w:val="Corpsdetexte"/>
+    <w:rPr>
+      <w:rFonts w:cs="Arial"/>
+    </w:rPr>
+  </w:style>
+  <w:style w:type="paragraph" w:styleId="Lgende">
+    <w:name w:val="caption"/>
+    <w:basedOn w:val="Normal"/>
+    <w:qFormat/>
+    <w:pPr>
+      <w:suppressLineNumbers/>
+      <w:spacing w:before="120" w:after="120"/>
+    </w:pPr>
+    <w:rPr>
+      <w:rFonts w:cs="Arial"/>
+      <w:i/>
+      <w:iCs/>
+    </w:rPr>
+  </w:style>
+  <w:style w:type="paragraph" w:customStyle="1" w:styleId="Index">
+    <w:name w:val="Index"/>
+    <w:basedOn w:val="Normal"/>
+    <w:qFormat/>
+    <w:pPr>
+      <w:suppressLineNumbers/>
+    </w:pPr>
+    <w:rPr>
+      <w:rFonts w:cs="Arial"/>
+    </w:rPr>
+  </w:style>
+  <w:style w:type="paragraph" w:customStyle="1" w:styleId="SenderName">
+    <w:name w:val="Sender Name"/>
+    <w:next w:val="Body2"/>
+    <w:qFormat/>
+    <w:pPr>
+      <w:tabs>
+        <w:tab w:val="left" w:pos="6400"/>
+      </w:tabs>
+      <w:spacing w:after="240"/>
+      <w:jc w:val="right"/>
+    </w:pPr>
+    <w:rPr>
+      <w:rFonts w:ascii="Didot" w:hAnsi="Didot" w:cs="Arial Unicode MS"/>
+      <w:color w:val="000000"/>
+      <w:sz w:val="32"/>
+      <w:szCs w:val="32"/>
+    </w:rPr>
+  </w:style>
+  <w:style w:type="paragraph" w:customStyle="1" w:styleId="Body2">
+    <w:name w:val="Body 2"/>
+    <w:qFormat/>
+    <w:pPr>
+      <w:spacing w:after="180" w:line="336" w:lineRule="auto"/>
+    </w:pPr>
+    <w:rPr>
+      <w:rFonts w:ascii="Hoefler Text" w:hAnsi="Hoefler Text" w:cs="Arial Unicode MS"/>
+      <w:color w:val="594B3A"/>
+      <w:sz w:val="24"/>
+    </w:rPr>
+  </w:style>
+  <w:style w:type="paragraph" w:customStyle="1" w:styleId="Body">
+    <w:name w:val="Body"/>
+    <w:qFormat/>
+    <w:pPr>
+      <w:suppressAutoHyphens/>
+      <w:spacing w:after="180" w:line="264" w:lineRule="auto"/>
+    </w:pPr>
+    <w:rPr>
+      <w:rFonts w:ascii="Baskerville" w:hAnsi="Baskerville" w:cs="Arial Unicode MS"/>
+      <w:color w:val="000000"/>
+      <w:sz w:val="24"/>
+      <w:szCs w:val="24"/>
+      <w:lang w:val="fr-FR"/>
+    </w:rPr>
+  </w:style>
+  <w:style w:type="paragraph" w:customStyle="1" w:styleId="En-tteetpieddepage">
+    <w:name w:val="En-tête et pied de page"/>
+    <w:basedOn w:val="Normal"/>
+    <w:qFormat/>
+  </w:style>
+  <w:style w:type="paragraph" w:styleId="En-tte">
+    <w:name w:val="header"/>
+    <w:basedOn w:val="Normal"/>
+    <w:link w:val="En-tteCar"/>
+    <w:uiPriority w:val="99"/>
+    <w:unhideWhenUsed/>
+    <w:rsid w:val="005429F7"/>
+    <w:pPr>
+      <w:tabs>
+        <w:tab w:val="center" w:pos="4513"/>
+        <w:tab w:val="right" w:pos="9026"/>
+      </w:tabs>
+    </w:pPr>
+  </w:style>
+  <w:style w:type="paragraph" w:styleId="Pieddepage">
+    <w:name w:val="footer"/>
+    <w:basedOn w:val="Normal"/>
+    <w:link w:val="PieddepageCar"/>
+    <w:uiPriority w:val="99"/>
+    <w:unhideWhenUsed/>
+    <w:rsid w:val="005429F7"/>
+    <w:pPr>
+      <w:tabs>
+        <w:tab w:val="center" w:pos="4513"/>
+        <w:tab w:val="right" w:pos="9026"/>
+      </w:tabs>
+    </w:pPr>
+  </w:style>
+</w:styles>
+</file>
+
+<file path=word/stylesWithEffects.xml><?xml version="1.0" encoding="utf-8"?>
+<w:styles xmlns:wpc="http://schemas.microsoft.com/office/word/2010/wordprocessingCanvas" xmlns:mc="http://schemas.openxmlformats.org/markup-compatibility/2006" xmlns:o="urn:schemas-microsoft-com:office:office" xmlns:r="http://schemas.openxmlformats.org/officeDocument/2006/relationships" xmlns:m="http://schemas.openxmlformats.org/officeDocument/2006/math" xmlns:v="urn:schemas-microsoft-com:vml" xmlns:wp14="http://schemas.microsoft.com/office/word/2010/wordprocessingDrawing" xmlns:wp="http://schemas.openxmlformats.org/drawingml/2006/wordprocessingDrawing" xmlns:w10="urn:schemas-microsoft-com:office:word" xmlns:w="http://schemas.openxmlformats.org/wordprocessingml/2006/main" xmlns:w14="http://schemas.microsoft.com/office/word/2010/wordml" xmlns:wpg="http://schemas.microsoft.com/office/word/2010/wordprocessingGroup" xmlns:wpi="http://schemas.microsoft.com/office/word/2010/wordprocessingInk" xmlns:wne="http://schemas.microsoft.com/office/word/2006/wordml" xmlns:wps="http://schemas.microsoft.com/office/word/2010/wordprocessingShape" mc:Ignorable="w14 wp14">
+  <w:docDefaults>
+    <w:rPrDefault>
+      <w:rPr>
+        <w:rFonts w:ascii="Times New Roman" w:eastAsia="Arial Unicode MS" w:hAnsi="Times New Roman" w:cs="Times New Roman"/>
+        <w:lang w:val="en-GB" w:eastAsia="en-GB" w:bidi="ar-SA"/>
+      </w:rPr>
+    </w:rPrDefault>
+    <w:pPrDefault/>
+  </w:docDefaults>
+  <w:latentStyles w:defLockedState="0" w:defUIPriority="99" w:defSemiHidden="1" w:defUnhideWhenUsed="1" w:defQFormat="0" w:count="267">
+    <w:lsdException w:name="Normal" w:semiHidden="0" w:uiPriority="0" w:unhideWhenUsed="0" w:qFormat="1"/>
+    <w:lsdException w:name="heading 1" w:semiHidden="0" w:uiPriority="9" w:unhideWhenUsed="0" w:qFormat="1"/>
+    <w:lsdException w:name="heading 2" w:uiPriority="9" w:qFormat="1"/>
+    <w:lsdException w:name="heading 3" w:uiPriority="9" w:qFormat="1"/>
+    <w:lsdException w:name="heading 4" w:uiPriority="9" w:qFormat="1"/>
+    <w:lsdException w:name="heading 5" w:uiPriority="9" w:qFormat="1"/>
+    <w:lsdException w:name="heading 6" w:uiPriority="9" w:qFormat="1"/>
+    <w:lsdException w:name="heading 7" w:uiPriority="9" w:qFormat="1"/>
+    <w:lsdException w:name="heading 8" w:uiPriority="9" w:qFormat="1"/>
+    <w:lsdException w:name="heading 9" w:uiPriority="9" w:qFormat="1"/>
+    <w:lsdException w:name="toc 1" w:uiPriority="39"/>
+    <w:lsdException w:name="toc 2" w:uiPriority="39"/>
+    <w:lsdException w:name="toc 3" w:uiPriority="39"/>
+    <w:lsdException w:name="toc 4" w:uiPriority="39"/>
+    <w:lsdException w:name="toc 5" w:uiPriority="39"/>
+    <w:lsdException w:name="toc 6" w:uiPriority="39"/>
+    <w:lsdException w:name="toc 7" w:uiPriority="39"/>
+    <w:lsdException w:name="toc 8" w:uiPriority="39"/>
+    <w:lsdException w:name="toc 9" w:uiPriority="39"/>
+    <w:lsdException w:name="caption" w:uiPriority="35" w:qFormat="1"/>
+    <w:lsdException w:name="Title" w:semiHidden="0" w:uiPriority="10" w:unhideWhenUsed="0" w:qFormat="1"/>
+    <w:lsdException w:name="Default Paragraph Font" w:uiPriority="1"/>
+    <w:lsdException w:name="Subtitle" w:semiHidden="0" w:uiPriority="11" w:unhideWhenUsed="0" w:qFormat="1"/>
+    <w:lsdException w:name="Strong" w:semiHidden="0" w:uiPriority="22" w:unhideWhenUsed="0" w:qFormat="1"/>
+    <w:lsdException w:name="Emphasis" w:semiHidden="0" w:uiPriority="20" w:unhideWhenUsed="0" w:qFormat="1"/>
+    <w:lsdException w:name="Table Grid" w:semiHidden="0" w:uiPriority="39" w:unhideWhenUsed="0"/>
+    <w:lsdException w:name="Placeholder Text" w:unhideWhenUsed="0"/>
+    <w:lsdException w:name="No Spacing" w:semiHidden="0" w:uiPriority="1" w:unhideWhenUsed="0" w:qFormat="1"/>
+    <w:lsdException w:name="Light Shading" w:semiHidden="0" w:uiPriority="60" w:unhideWhenUsed="0"/>
+    <w:lsdException w:name="Light List" w:semiHidden="0" w:uiPriority="61" w:unhideWhenUsed="0"/>
+    <w:lsdException w:name="Light Grid" w:semiHidden="0" w:uiPriority="62" w:unhideWhenUsed="0"/>
+    <w:lsdException w:name="Medium Shading 1" w:semiHidden="0" w:uiPriority="63" w:unhideWhenUsed="0"/>
+    <w:lsdException w:name="Medium Shading 2" w:semiHidden="0" w:uiPriority="64" w:unhideWhenUsed="0"/>
+    <w:lsdException w:name="Medium List 1" w:semiHidden="0" w:uiPriority="65" w:unhideWhenUsed="0"/>
+    <w:lsdException w:name="Medium List 2" w:semiHidden="0" w:uiPriority="66" w:unhideWhenUsed="0"/>
+    <w:lsdException w:name="Medium Grid 1" w:semiHidden="0" w:uiPriority="67" w:unhideWhenUsed="0"/>
+    <w:lsdException w:name="Medium Grid 2" w:semiHidden="0" w:uiPriority="68" w:unhideWhenUsed="0"/>
+    <w:lsdException w:name="Medium Grid 3" w:semiHidden="0" w:uiPriority="69" w:unhideWhenUsed="0"/>
+    <w:lsdException w:name="Dark List" w:semiHidden="0" w:uiPriority="70" w:unhideWhenUsed="0"/>
+    <w:lsdException w:name="Colorful Shading" w:semiHidden="0" w:uiPriority="71" w:unhideWhenUsed="0"/>
+    <w:lsdException w:name="Colorful List" w:semiHidden="0" w:uiPriority="72" w:unhideWhenUsed="0"/>
+    <w:lsdException w:name="Colorful Grid" w:semiHidden="0" w:uiPriority="73" w:unhideWhenUsed="0"/>
+    <w:lsdException w:name="Light Shading Accent 1" w:semiHidden="0" w:uiPriority="60" w:unhideWhenUsed="0"/>
+    <w:lsdException w:name="Light List Accent 1" w:semiHidden="0" w:uiPriority="61" w:unhideWhenUsed="0"/>
+    <w:lsdException w:name="Light Grid Accent 1" w:semiHidden="0" w:uiPriority="62" w:unhideWhenUsed="0"/>
+    <w:lsdException w:name="Medium Shading 1 Accent 1" w:semiHidden="0" w:uiPriority="63" w:unhideWhenUsed="0"/>
+    <w:lsdException w:name="Medium Shading 2 Accent 1" w:semiHidden="0" w:uiPriority="64" w:unhideWhenUsed="0"/>
+    <w:lsdException w:name="Medium List 1 Accent 1" w:semiHidden="0" w:uiPriority="65" w:unhideWhenUsed="0"/>
+    <w:lsdException w:name="Revision" w:unhideWhenUsed="0"/>
+    <w:lsdException w:name="List Paragraph" w:semiHidden="0" w:uiPriority="34" w:unhideWhenUsed="0" w:qFormat="1"/>
+    <w:lsdException w:name="Quote" w:semiHidden="0" w:uiPriority="29" w:unhideWhenUsed="0" w:qFormat="1"/>
+    <w:lsdException w:name="Intense Quote" w:semiHidden="0" w:uiPriority="30" w:unhideWhenUsed="0" w:qFormat="1"/>
+    <w:lsdException w:name="Medium List 2 Accent 1" w:semiHidden="0" w:uiPriority="66" w:unhideWhenUsed="0"/>
+    <w:lsdException w:name="Medium Grid 1 Accent 1" w:semiHidden="0" w:uiPriority="67" w:unhideWhenUsed="0"/>
+    <w:lsdException w:name="Medium Grid 2 Accent 1" w:semiHidden="0" w:uiPriority="68" w:unhideWhenUsed="0"/>
+    <w:lsdException w:name="Medium Grid 3 Accent 1" w:semiHidden="0" w:uiPriority="69" w:unhideWhenUsed="0"/>
+    <w:lsdException w:name="Dark List Accent 1" w:semiHidden="0" w:uiPriority="70" w:unhideWhenUsed="0"/>
+    <w:lsdException w:name="Colorful Shading Accent 1" w:semiHidden="0" w:uiPriority="71" w:unhideWhenUsed="0"/>
+    <w:lsdException w:name="Colorful List Accent 1" w:semiHidden="0" w:uiPriority="72" w:unhideWhenUsed="0"/>
+    <w:lsdException w:name="Colorful Grid Accent 1" w:semiHidden="0" w:uiPriority="73" w:unhideWhenUsed="0"/>
+    <w:lsdException w:name="Light Shading Accent 2" w:semiHidden="0" w:uiPriority="60" w:unhideWhenUsed="0"/>
+    <w:lsdException w:name="Light List Accent 2" w:semiHidden="0" w:uiPriority="61" w:unhideWhenUsed="0"/>
+    <w:lsdException w:name="Light Grid Accent 2" w:semiHidden="0" w:uiPriority="62" w:unhideWhenUsed="0"/>
+    <w:lsdException w:name="Medium Shading 1 Accent 2" w:semiHidden="0" w:uiPriority="63" w:unhideWhenUsed="0"/>
+    <w:lsdException w:name="Medium Shading 2 Accent 2" w:semiHidden="0" w:uiPriority="64" w:unhideWhenUsed="0"/>
+    <w:lsdException w:name="Medium List 1 Accent 2" w:semiHidden="0" w:uiPriority="65" w:unhideWhenUsed="0"/>
+    <w:lsdException w:name="Medium List 2 Accent 2" w:semiHidden="0" w:uiPriority="66" w:unhideWhenUsed="0"/>
+    <w:lsdException w:name="Medium Grid 1 Accent 2" w:semiHidden="0" w:uiPriority="67" w:unhideWhenUsed="0"/>
+    <w:lsdException w:name="Medium Grid 2 Accent 2" w:semiHidden="0" w:uiPriority="68" w:unhideWhenUsed="0"/>
+    <w:lsdException w:name="Medium Grid 3 Accent 2" w:semiHidden="0" w:uiPriority="69" w:unhideWhenUsed="0"/>
+    <w:lsdException w:name="Dark List Accent 2" w:semiHidden="0" w:uiPriority="70" w:unhideWhenUsed="0"/>
+    <w:lsdException w:name="Colorful Shading Accent 2" w:semiHidden="0" w:uiPriority="71" w:unhideWhenUsed="0"/>
+    <w:lsdException w:name="Colorful List Accent 2" w:semiHidden="0" w:uiPriority="72" w:unhideWhenUsed="0"/>
+    <w:lsdException w:name="Colorful Grid Accent 2" w:semiHidden="0" w:uiPriority="73" w:unhideWhenUsed="0"/>
+    <w:lsdException w:name="Light Shading Accent 3" w:semiHidden="0" w:uiPriority="60" w:unhideWhenUsed="0"/>
+    <w:lsdException w:name="Light List Accent 3" w:semiHidden="0" w:uiPriority="61" w:unhideWhenUsed="0"/>
+    <w:lsdException w:name="Light Grid Accent 3" w:semiHidden="0" w:uiPriority="62" w:unhideWhenUsed="0"/>
+    <w:lsdException w:name="Medium Shading 1 Accent 3" w:semiHidden="0" w:uiPriority="63" w:unhideWhenUsed="0"/>
+    <w:lsdException w:name="Medium Shading 2 Accent 3" w:semiHidden="0" w:uiPriority="64" w:unhideWhenUsed="0"/>
+    <w:lsdException w:name="Medium List 1 Accent 3" w:semiHidden="0" w:uiPriority="65" w:unhideWhenUsed="0"/>
+    <w:lsdException w:name="Medium List 2 Accent 3" w:semiHidden="0" w:uiPriority="66" w:unhideWhenUsed="0"/>
+    <w:lsdException w:name="Medium Grid 1 Accent 3" w:semiHidden="0" w:uiPriority="67" w:unhideWhenUsed="0"/>
+    <w:lsdException w:name="Medium Grid 2 Accent 3" w:semiHidden="0" w:uiPriority="68" w:unhideWhenUsed="0"/>
+    <w:lsdException w:name="Medium Grid 3 Accent 3" w:semiHidden="0" w:uiPriority="69" w:unhideWhenUsed="0"/>
+    <w:lsdException w:name="Dark List Accent 3" w:semiHidden="0" w:uiPriority="70" w:unhideWhenUsed="0"/>
+    <w:lsdException w:name="Colorful Shading Accent 3" w:semiHidden="0" w:uiPriority="71" w:unhideWhenUsed="0"/>
+    <w:lsdException w:name="Colorful List Accent 3" w:semiHidden="0" w:uiPriority="72" w:unhideWhenUsed="0"/>
+    <w:lsdException w:name="Colorful Grid Accent 3" w:semiHidden="0" w:uiPriority="73" w:unhideWhenUsed="0"/>
+    <w:lsdException w:name="Light Shading Accent 4" w:semiHidden="0" w:uiPriority="60" w:unhideWhenUsed="0"/>
+    <w:lsdException w:name="Light List Accent 4" w:semiHidden="0" w:uiPriority="61" w:unhideWhenUsed="0"/>
+    <w:lsdException w:name="Light Grid Accent 4" w:semiHidden="0" w:uiPriority="62" w:unhideWhenUsed="0"/>
+    <w:lsdException w:name="Medium Shading 1 Accent 4" w:semiHidden="0" w:uiPriority="63" w:unhideWhenUsed="0"/>
+    <w:lsdException w:name="Medium Shading 2 Accent 4" w:semiHidden="0" w:uiPriority="64" w:unhideWhenUsed="0"/>
+    <w:lsdException w:name="Medium List 1 Accent 4" w:semiHidden="0" w:uiPriority="65" w:unhideWhenUsed="0"/>
+    <w:lsdException w:name="Medium List 2 Accent 4" w:semiHidden="0" w:uiPriority="66" w:unhideWhenUsed="0"/>
+    <w:lsdException w:name="Medium Grid 1 Accent 4" w:semiHidden="0" w:uiPriority="67" w:unhideWhenUsed="0"/>
+    <w:lsdException w:name="Medium Grid 2 Accent 4" w:semiHidden="0" w:uiPriority="68" w:unhideWhenUsed="0"/>
+    <w:lsdException w:name="Medium Grid 3 Accent 4" w:semiHidden="0" w:uiPriority="69" w:unhideWhenUsed="0"/>
+    <w:lsdException w:name="Dark List Accent 4" w:semiHidden="0" w:uiPriority="70" w:unhideWhenUsed="0"/>
+    <w:lsdException w:name="Colorful Shading Accent 4" w:semiHidden="0" w:uiPriority="71" w:unhideWhenUsed="0"/>
+    <w:lsdException w:name="Colorful List Accent 4" w:semiHidden="0" w:uiPriority="72" w:unhideWhenUsed="0"/>
+    <w:lsdException w:name="Colorful Grid Accent 4" w:semiHidden="0" w:uiPriority="73" w:unhideWhenUsed="0"/>
+    <w:lsdException w:name="Light Shading Accent 5" w:semiHidden="0" w:uiPriority="60" w:unhideWhenUsed="0"/>
+    <w:lsdException w:name="Light List Accent 5" w:semiHidden="0" w:uiPriority="61" w:unhideWhenUsed="0"/>
+    <w:lsdException w:name="Light Grid Accent 5" w:semiHidden="0" w:uiPriority="62" w:unhideWhenUsed="0"/>
+    <w:lsdException w:name="Medium Shading 1 Accent 5" w:semiHidden="0" w:uiPriority="63" w:unhideWhenUsed="0"/>
+    <w:lsdException w:name="Medium Shading 2 Accent 5" w:semiHidden="0" w:uiPriority="64" w:unhideWhenUsed="0"/>
+    <w:lsdException w:name="Medium List 1 Accent 5" w:semiHidden="0" w:uiPriority="65" w:unhideWhenUsed="0"/>
+    <w:lsdException w:name="Medium List 2 Accent 5" w:semiHidden="0" w:uiPriority="66" w:unhideWhenUsed="0"/>
+    <w:lsdException w:name="Medium Grid 1 Accent 5" w:semiHidden="0" w:uiPriority="67" w:unhideWhenUsed="0"/>
+    <w:lsdException w:name="Medium Grid 2 Accent 5" w:semiHidden="0" w:uiPriority="68" w:unhideWhenUsed="0"/>
+    <w:lsdException w:name="Medium Grid 3 Accent 5" w:semiHidden="0" w:uiPriority="69" w:unhideWhenUsed="0"/>
+    <w:lsdException w:name="Dark List Accent 5" w:semiHidden="0" w:uiPriority="70" w:unhideWhenUsed="0"/>
+    <w:lsdException w:name="Colorful Shading Accent 5" w:semiHidden="0" w:uiPriority="71" w:unhideWhenUsed="0"/>
+    <w:lsdException w:name="Colorful List Accent 5" w:semiHidden="0" w:uiPriority="72" w:unhideWhenUsed="0"/>
+    <w:lsdException w:name="Colorful Grid Accent 5" w:semiHidden="0" w:uiPriority="73" w:unhideWhenUsed="0"/>
+    <w:lsdException w:name="Light Shading Accent 6" w:semiHidden="0" w:uiPriority="60" w:unhideWhenUsed="0"/>
+    <w:lsdException w:name="Light List Accent 6" w:semiHidden="0" w:uiPriority="61" w:unhideWhenUsed="0"/>
+    <w:lsdException w:name="Light Grid Accent 6" w:semiHidden="0" w:uiPriority="62" w:unhideWhenUsed="0"/>
+    <w:lsdException w:name="Medium Shading 1 Accent 6" w:semiHidden="0" w:uiPriority="63" w:unhideWhenUsed="0"/>
+    <w:lsdException w:name="Medium Shading 2 Accent 6" w:semiHidden="0" w:uiPriority="64" w:unhideWhenUsed="0"/>
+    <w:lsdException w:name="Medium List 1 Accent 6" w:semiHidden="0" w:uiPriority="65" w:unhideWhenUsed="0"/>
+    <w:lsdException w:name="Medium List 2 Accent 6" w:semiHidden="0" w:uiPriority="66" w:unhideWhenUsed="0"/>
+    <w:lsdException w:name="Medium Grid 1 Accent 6" w:semiHidden="0" w:uiPriority="67" w:unhideWhenUsed="0"/>
+    <w:lsdException w:name="Medium Grid 2 Accent 6" w:semiHidden="0" w:uiPriority="68" w:unhideWhenUsed="0"/>
+    <w:lsdException w:name="Medium Grid 3 Accent 6" w:semiHidden="0" w:uiPriority="69" w:unhideWhenUsed="0"/>
+    <w:lsdException w:name="Dark List Accent 6" w:semiHidden="0" w:uiPriority="70" w:unhideWhenUsed="0"/>
+    <w:lsdException w:name="Colorful Shading Accent 6" w:semiHidden="0" w:uiPriority="71" w:unhideWhenUsed="0"/>
+    <w:lsdException w:name="Colorful List Accent 6" w:semiHidden="0" w:uiPriority="72" w:unhideWhenUsed="0"/>
+    <w:lsdException w:name="Colorful Grid Accent 6" w:semiHidden="0" w:uiPriority="73" w:unhideWhenUsed="0"/>
+    <w:lsdException w:name="Subtle Emphasis" w:semiHidden="0" w:uiPriority="19" w:unhideWhenUsed="0" w:qFormat="1"/>
+    <w:lsdException w:name="Intense Emphasis" w:semiHidden="0" w:uiPriority="21" w:unhideWhenUsed="0" w:qFormat="1"/>
+    <w:lsdException w:name="Subtle Reference" w:semiHidden="0" w:uiPriority="31" w:unhideWhenUsed="0" w:qFormat="1"/>
+    <w:lsdException w:name="Intense Reference" w:semiHidden="0" w:uiPriority="32" w:unhideWhenUsed="0" w:qFormat="1"/>
+    <w:lsdException w:name="Book Title" w:semiHidden="0" w:uiPriority="33" w:unhideWhenUsed="0" w:qFormat="1"/>
+    <w:lsdException w:name="Bibliography" w:uiPriority="37"/>
+    <w:lsdException w:name="TOC Heading" w:uiPriority="39" w:qFormat="1"/>
+  </w:latentStyles>
+  <w:style w:type="paragraph" w:default="1" w:styleId="Normal">
+    <w:name w:val="Normal"/>
+    <w:qFormat/>
+    <w:rPr>
+      <w:sz w:val="24"/>
+      <w:szCs w:val="24"/>
+      <w:lang w:val="en-US" w:eastAsia="en-US"/>
+    </w:rPr>
+  </w:style>
+  <w:style w:type="character" w:default="1" w:styleId="Policepardfaut">
+    <w:name w:val="Default Paragraph Font"/>
+    <w:uiPriority w:val="1"/>
+    <w:semiHidden/>
+    <w:unhideWhenUsed/>
+  </w:style>
+  <w:style w:type="table" w:default="1" w:styleId="TableauNormal">
+    <w:name w:val="Normal Table"/>
+    <w:uiPriority w:val="99"/>
+    <w:semiHidden/>
+    <w:unhideWhenUsed/>
+    <w:tblPr>
+      <w:tblInd w:w="0" w:type="dxa"/>
+      <w:tblCellMar>
+        <w:top w:w="0" w:type="dxa"/>
+        <w:left w:w="108" w:type="dxa"/>
+        <w:bottom w:w="0" w:type="dxa"/>
+        <w:right w:w="108" w:type="dxa"/>
+      </w:tblCellMar>
+    </w:tblPr>
+  </w:style>
+  <w:style w:type="numbering" w:default="1" w:styleId="Aucuneliste">
+    <w:name w:val="No List"/>
+    <w:uiPriority w:val="99"/>
+    <w:semiHidden/>
+    <w:unhideWhenUsed/>
+  </w:style>
+  <w:style w:type="character" w:customStyle="1" w:styleId="LienInternet">
+    <w:name w:val="Lien Internet"/>
+    <w:rPr>
+      <w:u w:val="single"/>
+    </w:rPr>
+  </w:style>
+  <w:style w:type="character" w:customStyle="1" w:styleId="En-tteCar">
+    <w:name w:val="En-tête Car"/>
+    <w:basedOn w:val="Policepardfaut"/>
+    <w:link w:val="En-tte"/>
+    <w:uiPriority w:val="99"/>
+    <w:qFormat/>
+    <w:rsid w:val="005429F7"/>
+    <w:rPr>
+      <w:sz w:val="24"/>
+      <w:szCs w:val="24"/>
+      <w:lang w:val="en-US" w:eastAsia="en-US"/>
+    </w:rPr>
+  </w:style>
+  <w:style w:type="character" w:customStyle="1" w:styleId="PieddepageCar">
+    <w:name w:val="Pied de page Car"/>
+    <w:basedOn w:val="Policepardfaut"/>
+    <w:link w:val="Pieddepage"/>
+    <w:uiPriority w:val="99"/>
+    <w:qFormat/>
+    <w:rsid w:val="005429F7"/>
+    <w:rPr>
+      <w:sz w:val="24"/>
+      <w:szCs w:val="24"/>
+      <w:lang w:val="en-US" w:eastAsia="en-US"/>
+    </w:rPr>
+  </w:style>
+  <w:style w:type="paragraph" w:styleId="Titre">
+    <w:name w:val="Title"/>
+    <w:basedOn w:val="Normal"/>
+    <w:next w:val="Corpsdetexte"/>
+    <w:qFormat/>
+    <w:pPr>
+      <w:keepNext/>
+      <w:spacing w:before="240" w:after="120"/>
+    </w:pPr>
+    <w:rPr>
+      <w:rFonts w:ascii="Liberation Sans" w:eastAsia="Microsoft YaHei" w:hAnsi="Liberation Sans" w:cs="Arial"/>
+      <w:sz w:val="28"/>
+      <w:szCs w:val="28"/>
+    </w:rPr>
+  </w:style>
+  <w:style w:type="paragraph" w:styleId="Corpsdetexte">
+    <w:name w:val="Body Text"/>
+    <w:basedOn w:val="Normal"/>
+    <w:pPr>
+      <w:spacing w:after="140" w:line="276" w:lineRule="auto"/>
+    </w:pPr>
+  </w:style>
+  <w:style w:type="paragraph" w:styleId="Liste">
+    <w:name w:val="List"/>
+    <w:basedOn w:val="Corpsdetexte"/>
+    <w:rPr>
+      <w:rFonts w:cs="Arial"/>
+    </w:rPr>
+  </w:style>
+  <w:style w:type="paragraph" w:styleId="Lgende">
+    <w:name w:val="caption"/>
+    <w:basedOn w:val="Normal"/>
+    <w:qFormat/>
+    <w:pPr>
+      <w:suppressLineNumbers/>
+      <w:spacing w:before="120" w:after="120"/>
+    </w:pPr>
+    <w:rPr>
+      <w:rFonts w:cs="Arial"/>
+      <w:i/>
+      <w:iCs/>
+    </w:rPr>
+  </w:style>
+  <w:style w:type="paragraph" w:customStyle="1" w:styleId="Index">
+    <w:name w:val="Index"/>
+    <w:basedOn w:val="Normal"/>
+    <w:qFormat/>
+    <w:pPr>
+      <w:suppressLineNumbers/>
+    </w:pPr>
+    <w:rPr>
+      <w:rFonts w:cs="Arial"/>
+    </w:rPr>
+  </w:style>
+  <w:style w:type="paragraph" w:customStyle="1" w:styleId="SenderName">
+    <w:name w:val="Sender Name"/>
+    <w:next w:val="Body2"/>
+    <w:qFormat/>
+    <w:pPr>
+      <w:tabs>
+        <w:tab w:val="left" w:pos="6400"/>
+      </w:tabs>
+      <w:spacing w:after="240"/>
+      <w:jc w:val="right"/>
+    </w:pPr>
+    <w:rPr>
+      <w:rFonts w:ascii="Didot" w:hAnsi="Didot" w:cs="Arial Unicode MS"/>
+      <w:color w:val="000000"/>
+      <w:sz w:val="32"/>
+      <w:szCs w:val="32"/>
+    </w:rPr>
+  </w:style>
+  <w:style w:type="paragraph" w:customStyle="1" w:styleId="Body2">
+    <w:name w:val="Body 2"/>
+    <w:qFormat/>
+    <w:pPr>
+      <w:spacing w:after="180" w:line="336" w:lineRule="auto"/>
+    </w:pPr>
+    <w:rPr>
+      <w:rFonts w:ascii="Hoefler Text" w:hAnsi="Hoefler Text" w:cs="Arial Unicode MS"/>
+      <w:color w:val="594B3A"/>
+      <w:sz w:val="24"/>
+    </w:rPr>
+  </w:style>
+  <w:style w:type="paragraph" w:customStyle="1" w:styleId="Body">
+    <w:name w:val="Body"/>
+    <w:qFormat/>
+    <w:pPr>
+      <w:suppressAutoHyphens/>
+      <w:spacing w:after="180" w:line="264" w:lineRule="auto"/>
+    </w:pPr>
+    <w:rPr>
+      <w:rFonts w:ascii="Baskerville" w:hAnsi="Baskerville" w:cs="Arial Unicode MS"/>
+      <w:color w:val="000000"/>
+      <w:sz w:val="24"/>
+      <w:szCs w:val="24"/>
+      <w:lang w:val="fr-FR"/>
+    </w:rPr>
+  </w:style>
+  <w:style w:type="paragraph" w:customStyle="1" w:styleId="En-tteetpieddepage">
+    <w:name w:val="En-tête et pied de page"/>
+    <w:basedOn w:val="Normal"/>
+    <w:qFormat/>
+  </w:style>
+  <w:style w:type="paragraph" w:styleId="En-tte">
+    <w:name w:val="header"/>
+    <w:basedOn w:val="Normal"/>
+    <w:link w:val="En-tteCar"/>
+    <w:uiPriority w:val="99"/>
+    <w:unhideWhenUsed/>
+    <w:rsid w:val="005429F7"/>
+    <w:pPr>
+      <w:tabs>
+        <w:tab w:val="center" w:pos="4513"/>
+        <w:tab w:val="right" w:pos="9026"/>
+      </w:tabs>
+    </w:pPr>
+  </w:style>
+  <w:style w:type="paragraph" w:styleId="Pieddepage">
+    <w:name w:val="footer"/>
+    <w:basedOn w:val="Normal"/>
+    <w:link w:val="PieddepageCar"/>
+    <w:uiPriority w:val="99"/>
+    <w:unhideWhenUsed/>
+    <w:rsid w:val="005429F7"/>
+    <w:pPr>
+      <w:tabs>
+        <w:tab w:val="center" w:pos="4513"/>
+        <w:tab w:val="right" w:pos="9026"/>
+      </w:tabs>
+    </w:pPr>
   </w:style>
 </w:styles>
 </file>

</xml_diff>